<commit_message>
function overloading, overriding and constructor study added
</commit_message>
<xml_diff>
--- a/OOP interview question.docx
+++ b/OOP interview question.docx
@@ -7944,6 +7944,523 @@
         <w:tblLook w:val="04A0" w:firstRow="1" w:lastRow="0" w:firstColumn="1" w:lastColumn="0" w:noHBand="0" w:noVBand="1"/>
       </w:tblPr>
       <w:tblGrid>
+        <w:gridCol w:w="10502"/>
+      </w:tblGrid>
+      <w:tr>
+        <w:tc>
+          <w:tcPr>
+            <w:tcW w:w="10502" w:type="dxa"/>
+          </w:tcPr>
+          <w:p>
+            <w:pPr>
+              <w:rPr>
+                <w:sz w:val="28"/>
+                <w:szCs w:val="28"/>
+              </w:rPr>
+            </w:pPr>
+            <w:r>
+              <w:rPr>
+                <w:b/>
+                <w:sz w:val="28"/>
+                <w:szCs w:val="28"/>
+              </w:rPr>
+              <w:t>constructor overloading</w:t>
+            </w:r>
+            <w:r>
+              <w:rPr>
+                <w:sz w:val="28"/>
+                <w:szCs w:val="28"/>
+              </w:rPr>
+              <w:t xml:space="preserve"> is possible in object-oriented programming (OOP). Constructor overloading </w:t>
+            </w:r>
+            <w:r>
+              <w:rPr>
+                <w:b/>
+                <w:sz w:val="28"/>
+                <w:szCs w:val="28"/>
+              </w:rPr>
+              <w:t>allows</w:t>
+            </w:r>
+            <w:r>
+              <w:rPr>
+                <w:sz w:val="28"/>
+                <w:szCs w:val="28"/>
+              </w:rPr>
+              <w:t xml:space="preserve"> you to define </w:t>
+            </w:r>
+            <w:r>
+              <w:rPr>
+                <w:b/>
+                <w:sz w:val="28"/>
+                <w:szCs w:val="28"/>
+              </w:rPr>
+              <w:t>multiple</w:t>
+            </w:r>
+            <w:r>
+              <w:rPr>
+                <w:sz w:val="28"/>
+                <w:szCs w:val="28"/>
+              </w:rPr>
+              <w:t xml:space="preserve"> constructors within a class, each with a </w:t>
+            </w:r>
+            <w:r>
+              <w:rPr>
+                <w:b/>
+                <w:sz w:val="28"/>
+                <w:szCs w:val="28"/>
+              </w:rPr>
+              <w:t>different</w:t>
+            </w:r>
+            <w:r>
+              <w:rPr>
+                <w:sz w:val="28"/>
+                <w:szCs w:val="28"/>
+              </w:rPr>
+              <w:t xml:space="preserve"> set of </w:t>
+            </w:r>
+            <w:r>
+              <w:rPr>
+                <w:b/>
+                <w:sz w:val="28"/>
+                <w:szCs w:val="28"/>
+              </w:rPr>
+              <w:t>parameters</w:t>
+            </w:r>
+            <w:r>
+              <w:rPr>
+                <w:sz w:val="28"/>
+                <w:szCs w:val="28"/>
+              </w:rPr>
+              <w:t xml:space="preserve">. The choice of constructor to be invoked </w:t>
+            </w:r>
+            <w:r>
+              <w:rPr>
+                <w:b/>
+                <w:sz w:val="28"/>
+                <w:szCs w:val="28"/>
+              </w:rPr>
+              <w:t>depends</w:t>
+            </w:r>
+            <w:r>
+              <w:rPr>
+                <w:sz w:val="28"/>
+                <w:szCs w:val="28"/>
+              </w:rPr>
+              <w:t xml:space="preserve"> on the </w:t>
+            </w:r>
+            <w:r>
+              <w:rPr>
+                <w:b/>
+                <w:sz w:val="28"/>
+                <w:szCs w:val="28"/>
+              </w:rPr>
+              <w:t>arguments</w:t>
+            </w:r>
+            <w:r>
+              <w:rPr>
+                <w:sz w:val="28"/>
+                <w:szCs w:val="28"/>
+              </w:rPr>
+              <w:t xml:space="preserve"> provided when an object is created.</w:t>
+            </w:r>
+          </w:p>
+        </w:tc>
+      </w:tr>
+    </w:tbl>
+    <w:p>
+      <w:pPr>
+        <w:rPr>
+          <w:sz w:val="28"/>
+          <w:szCs w:val="28"/>
+        </w:rPr>
+      </w:pPr>
+    </w:p>
+    <w:tbl>
+      <w:tblPr>
+        <w:tblStyle w:val="TableGrid"/>
+        <w:tblW w:w="0" w:type="auto"/>
+        <w:tblLook w:val="04A0" w:firstRow="1" w:lastRow="0" w:firstColumn="1" w:lastColumn="0" w:noHBand="0" w:noVBand="1"/>
+      </w:tblPr>
+      <w:tblGrid>
+        <w:gridCol w:w="10502"/>
+      </w:tblGrid>
+      <w:tr>
+        <w:tc>
+          <w:tcPr>
+            <w:tcW w:w="10502" w:type="dxa"/>
+          </w:tcPr>
+          <w:p>
+            <w:pPr>
+              <w:rPr>
+                <w:sz w:val="28"/>
+                <w:szCs w:val="28"/>
+              </w:rPr>
+            </w:pPr>
+            <w:r>
+              <w:rPr>
+                <w:b/>
+                <w:sz w:val="28"/>
+                <w:szCs w:val="28"/>
+              </w:rPr>
+              <w:t>constructor</w:t>
+            </w:r>
+            <w:r>
+              <w:rPr>
+                <w:sz w:val="28"/>
+                <w:szCs w:val="28"/>
+              </w:rPr>
+              <w:t xml:space="preserve"> </w:t>
+            </w:r>
+            <w:r>
+              <w:rPr>
+                <w:b/>
+                <w:sz w:val="28"/>
+                <w:szCs w:val="28"/>
+              </w:rPr>
+              <w:t>overriding</w:t>
+            </w:r>
+            <w:r>
+              <w:rPr>
+                <w:sz w:val="28"/>
+                <w:szCs w:val="28"/>
+              </w:rPr>
+              <w:t xml:space="preserve"> is not a concept in object-oriented programming (OOP). In OOP, constructors are </w:t>
+            </w:r>
+            <w:r>
+              <w:rPr>
+                <w:b/>
+                <w:sz w:val="28"/>
+                <w:szCs w:val="28"/>
+              </w:rPr>
+              <w:t>not inherited</w:t>
+            </w:r>
+            <w:r>
+              <w:rPr>
+                <w:sz w:val="28"/>
+                <w:szCs w:val="28"/>
+              </w:rPr>
+              <w:t xml:space="preserve"> like regular member functions, and they cannot be overridden in the same way that virtual functions are overridden.</w:t>
+            </w:r>
+          </w:p>
+        </w:tc>
+      </w:tr>
+    </w:tbl>
+    <w:p>
+      <w:pPr>
+        <w:rPr>
+          <w:sz w:val="28"/>
+          <w:szCs w:val="28"/>
+        </w:rPr>
+      </w:pPr>
+    </w:p>
+    <w:p>
+      <w:pPr>
+        <w:rPr>
+          <w:sz w:val="28"/>
+          <w:szCs w:val="28"/>
+        </w:rPr>
+      </w:pPr>
+    </w:p>
+    <w:tbl>
+      <w:tblPr>
+        <w:tblStyle w:val="TableGrid"/>
+        <w:tblW w:w="0" w:type="auto"/>
+        <w:tblLook w:val="04A0" w:firstRow="1" w:lastRow="0" w:firstColumn="1" w:lastColumn="0" w:noHBand="0" w:noVBand="1"/>
+      </w:tblPr>
+      <w:tblGrid>
+        <w:gridCol w:w="10502"/>
+      </w:tblGrid>
+      <w:tr>
+        <w:tc>
+          <w:tcPr>
+            <w:tcW w:w="10502" w:type="dxa"/>
+          </w:tcPr>
+          <w:p>
+            <w:pPr>
+              <w:rPr>
+                <w:sz w:val="28"/>
+                <w:szCs w:val="28"/>
+              </w:rPr>
+            </w:pPr>
+            <w:r>
+              <w:rPr>
+                <w:b/>
+                <w:bCs/>
+                <w:sz w:val="28"/>
+                <w:szCs w:val="28"/>
+              </w:rPr>
+              <w:lastRenderedPageBreak/>
+              <w:t>Function Overloading</w:t>
+            </w:r>
+            <w:r>
+              <w:rPr>
+                <w:sz w:val="28"/>
+                <w:szCs w:val="28"/>
+              </w:rPr>
+              <w:t xml:space="preserve"> refers to the ability to define </w:t>
+            </w:r>
+            <w:r>
+              <w:rPr>
+                <w:b/>
+                <w:sz w:val="28"/>
+                <w:szCs w:val="28"/>
+              </w:rPr>
+              <w:t>multiple functions</w:t>
+            </w:r>
+            <w:r>
+              <w:rPr>
+                <w:sz w:val="28"/>
+                <w:szCs w:val="28"/>
+              </w:rPr>
+              <w:t xml:space="preserve"> in the same class or scope with the </w:t>
+            </w:r>
+            <w:r>
+              <w:rPr>
+                <w:b/>
+                <w:sz w:val="28"/>
+                <w:szCs w:val="28"/>
+              </w:rPr>
+              <w:t>same name</w:t>
+            </w:r>
+            <w:r>
+              <w:rPr>
+                <w:sz w:val="28"/>
+                <w:szCs w:val="28"/>
+              </w:rPr>
+              <w:t xml:space="preserve"> but different </w:t>
+            </w:r>
+            <w:r>
+              <w:rPr>
+                <w:b/>
+                <w:sz w:val="28"/>
+                <w:szCs w:val="28"/>
+              </w:rPr>
+              <w:t>parameters</w:t>
+            </w:r>
+            <w:r>
+              <w:rPr>
+                <w:sz w:val="28"/>
+                <w:szCs w:val="28"/>
+              </w:rPr>
+              <w:t xml:space="preserve">. The functions must have different parameter lists, which can differ in terms of the number or types of parameters. When you call an overloaded function, the </w:t>
+            </w:r>
+            <w:r>
+              <w:rPr>
+                <w:b/>
+                <w:sz w:val="28"/>
+                <w:szCs w:val="28"/>
+              </w:rPr>
+              <w:t>compiler</w:t>
+            </w:r>
+            <w:r>
+              <w:rPr>
+                <w:sz w:val="28"/>
+                <w:szCs w:val="28"/>
+              </w:rPr>
+              <w:t xml:space="preserve"> determines which </w:t>
+            </w:r>
+            <w:r>
+              <w:rPr>
+                <w:b/>
+                <w:sz w:val="28"/>
+                <w:szCs w:val="28"/>
+              </w:rPr>
+              <w:t>version</w:t>
+            </w:r>
+            <w:r>
+              <w:rPr>
+                <w:sz w:val="28"/>
+                <w:szCs w:val="28"/>
+              </w:rPr>
+              <w:t xml:space="preserve"> of the function to </w:t>
+            </w:r>
+            <w:r>
+              <w:rPr>
+                <w:b/>
+                <w:sz w:val="28"/>
+                <w:szCs w:val="28"/>
+              </w:rPr>
+              <w:t>invoke</w:t>
+            </w:r>
+            <w:r>
+              <w:rPr>
+                <w:sz w:val="28"/>
+                <w:szCs w:val="28"/>
+              </w:rPr>
+              <w:t xml:space="preserve"> based on the number and types of </w:t>
+            </w:r>
+            <w:r>
+              <w:rPr>
+                <w:b/>
+                <w:sz w:val="28"/>
+                <w:szCs w:val="28"/>
+              </w:rPr>
+              <w:t>arguments</w:t>
+            </w:r>
+            <w:r>
+              <w:rPr>
+                <w:sz w:val="28"/>
+                <w:szCs w:val="28"/>
+              </w:rPr>
+              <w:t xml:space="preserve"> you </w:t>
+            </w:r>
+            <w:r>
+              <w:rPr>
+                <w:b/>
+                <w:sz w:val="28"/>
+                <w:szCs w:val="28"/>
+              </w:rPr>
+              <w:t>provide</w:t>
+            </w:r>
+            <w:r>
+              <w:rPr>
+                <w:sz w:val="28"/>
+                <w:szCs w:val="28"/>
+              </w:rPr>
+              <w:t>.</w:t>
+            </w:r>
+          </w:p>
+        </w:tc>
+      </w:tr>
+      <w:tr>
+        <w:tc>
+          <w:tcPr>
+            <w:tcW w:w="10502" w:type="dxa"/>
+          </w:tcPr>
+          <w:p>
+            <w:pPr>
+              <w:rPr>
+                <w:sz w:val="28"/>
+                <w:szCs w:val="28"/>
+              </w:rPr>
+            </w:pPr>
+            <w:r>
+              <w:rPr>
+                <w:b/>
+                <w:bCs/>
+                <w:sz w:val="28"/>
+                <w:szCs w:val="28"/>
+              </w:rPr>
+              <w:t>Function Overriding</w:t>
+            </w:r>
+            <w:r>
+              <w:rPr>
+                <w:sz w:val="28"/>
+                <w:szCs w:val="28"/>
+              </w:rPr>
+              <w:t xml:space="preserve"> is a feature that allows a subclass (or derived class) to provide a </w:t>
+            </w:r>
+            <w:r>
+              <w:rPr>
+                <w:b/>
+                <w:sz w:val="28"/>
+                <w:szCs w:val="28"/>
+              </w:rPr>
+              <w:t>specific</w:t>
+            </w:r>
+            <w:r>
+              <w:rPr>
+                <w:sz w:val="28"/>
+                <w:szCs w:val="28"/>
+              </w:rPr>
+              <w:t xml:space="preserve"> </w:t>
+            </w:r>
+            <w:r>
+              <w:rPr>
+                <w:b/>
+                <w:sz w:val="28"/>
+                <w:szCs w:val="28"/>
+              </w:rPr>
+              <w:t>implementation</w:t>
+            </w:r>
+            <w:r>
+              <w:rPr>
+                <w:sz w:val="28"/>
+                <w:szCs w:val="28"/>
+              </w:rPr>
+              <w:t xml:space="preserve"> for a function that is already defined in its superclass (or base class). The overridden function in the derived class should have the </w:t>
+            </w:r>
+            <w:r>
+              <w:rPr>
+                <w:b/>
+                <w:sz w:val="28"/>
+                <w:szCs w:val="28"/>
+              </w:rPr>
+              <w:t>same name</w:t>
+            </w:r>
+            <w:r>
+              <w:rPr>
+                <w:sz w:val="28"/>
+                <w:szCs w:val="28"/>
+              </w:rPr>
+              <w:t xml:space="preserve">, </w:t>
+            </w:r>
+            <w:r>
+              <w:rPr>
+                <w:b/>
+                <w:sz w:val="28"/>
+                <w:szCs w:val="28"/>
+              </w:rPr>
+              <w:t>return</w:t>
+            </w:r>
+            <w:r>
+              <w:rPr>
+                <w:sz w:val="28"/>
+                <w:szCs w:val="28"/>
+              </w:rPr>
+              <w:t xml:space="preserve"> type, and </w:t>
+            </w:r>
+            <w:bookmarkStart w:id="0" w:name="_GoBack"/>
+            <w:r>
+              <w:rPr>
+                <w:b/>
+                <w:sz w:val="28"/>
+                <w:szCs w:val="28"/>
+              </w:rPr>
+              <w:t>parameters</w:t>
+            </w:r>
+            <w:r>
+              <w:rPr>
+                <w:sz w:val="28"/>
+                <w:szCs w:val="28"/>
+              </w:rPr>
+              <w:t xml:space="preserve"> </w:t>
+            </w:r>
+            <w:bookmarkEnd w:id="0"/>
+            <w:r>
+              <w:rPr>
+                <w:sz w:val="28"/>
+                <w:szCs w:val="28"/>
+              </w:rPr>
+              <w:t>as the function in the base class. This allows you to provide a specialized implementation for a function in a subclass while maintaining a consistent interface.</w:t>
+            </w:r>
+          </w:p>
+        </w:tc>
+      </w:tr>
+    </w:tbl>
+    <w:p>
+      <w:pPr>
+        <w:rPr>
+          <w:sz w:val="28"/>
+          <w:szCs w:val="28"/>
+        </w:rPr>
+      </w:pPr>
+    </w:p>
+    <w:p>
+      <w:pPr>
+        <w:rPr>
+          <w:sz w:val="28"/>
+          <w:szCs w:val="28"/>
+        </w:rPr>
+      </w:pPr>
+    </w:p>
+    <w:tbl>
+      <w:tblPr>
+        <w:tblStyle w:val="TableGrid"/>
+        <w:tblW w:w="0" w:type="auto"/>
+        <w:tblLook w:val="04A0" w:firstRow="1" w:lastRow="0" w:firstColumn="1" w:lastColumn="0" w:noHBand="0" w:noVBand="1"/>
+      </w:tblPr>
+      <w:tblGrid>
         <w:gridCol w:w="5251"/>
         <w:gridCol w:w="5251"/>
       </w:tblGrid>
@@ -8209,7 +8726,6 @@
           <w:sz w:val="28"/>
           <w:szCs w:val="28"/>
         </w:rPr>
-        <w:lastRenderedPageBreak/>
         <w:t>Key points about destructors:</w:t>
       </w:r>
     </w:p>
@@ -8357,6 +8873,7 @@
                 <w:sz w:val="28"/>
                 <w:szCs w:val="28"/>
               </w:rPr>
+              <w:lastRenderedPageBreak/>
               <w:t>T</w:t>
             </w:r>
             <w:r>
@@ -9062,7 +9579,6 @@
                 <w:sz w:val="28"/>
                 <w:szCs w:val="28"/>
               </w:rPr>
-              <w:lastRenderedPageBreak/>
               <w:t>};</w:t>
             </w:r>
           </w:p>
@@ -9378,6 +9894,7 @@
                 <w:sz w:val="28"/>
                 <w:szCs w:val="28"/>
               </w:rPr>
+              <w:lastRenderedPageBreak/>
               <w:t>listed in the class definition</w:t>
             </w:r>
             <w:r>
@@ -9543,6 +10060,7 @@
                 <w:sz w:val="28"/>
                 <w:szCs w:val="28"/>
               </w:rPr>
+              <w:lastRenderedPageBreak/>
               <w:t>#include &lt;</w:t>
             </w:r>
             <w:proofErr w:type="spellStart"/>
@@ -9739,6 +10257,7 @@
                 <w:sz w:val="28"/>
                 <w:szCs w:val="28"/>
               </w:rPr>
+              <w:lastRenderedPageBreak/>
               <w:t xml:space="preserve">    </w:t>
             </w:r>
             <w:proofErr w:type="spellStart"/>
@@ -10442,7 +10961,91 @@
                 <w:sz w:val="28"/>
                 <w:szCs w:val="28"/>
               </w:rPr>
-              <w:t xml:space="preserve">, which means that the correct function to be executed is </w:t>
+              <w:t>, which means that the correct function to be executed is determined at runtime based on the actual type of the object. Virtual functions are declared with the </w:t>
+            </w:r>
+            <w:r>
+              <w:rPr>
+                <w:b/>
+                <w:sz w:val="28"/>
+                <w:szCs w:val="28"/>
+              </w:rPr>
+              <w:t>virtual</w:t>
+            </w:r>
+            <w:r>
+              <w:rPr>
+                <w:sz w:val="28"/>
+                <w:szCs w:val="28"/>
+              </w:rPr>
+              <w:t> keyword in the base class and can be redefined in the derived class without the </w:t>
+            </w:r>
+            <w:r>
+              <w:rPr>
+                <w:b/>
+                <w:sz w:val="28"/>
+                <w:szCs w:val="28"/>
+              </w:rPr>
+              <w:t>virtual</w:t>
+            </w:r>
+            <w:r>
+              <w:rPr>
+                <w:sz w:val="28"/>
+                <w:szCs w:val="28"/>
+              </w:rPr>
+              <w:t> keyword.</w:t>
+            </w:r>
+          </w:p>
+          <w:p>
+            <w:pPr>
+              <w:rPr>
+                <w:sz w:val="28"/>
+                <w:szCs w:val="28"/>
+              </w:rPr>
+            </w:pPr>
+          </w:p>
+          <w:p>
+            <w:pPr>
+              <w:rPr>
+                <w:sz w:val="28"/>
+                <w:szCs w:val="28"/>
+              </w:rPr>
+            </w:pPr>
+            <w:r>
+              <w:rPr>
+                <w:sz w:val="28"/>
+                <w:szCs w:val="28"/>
+              </w:rPr>
+              <w:t xml:space="preserve">For </w:t>
+            </w:r>
+            <w:r>
+              <w:rPr>
+                <w:b/>
+                <w:sz w:val="28"/>
+                <w:szCs w:val="28"/>
+              </w:rPr>
+              <w:t>example</w:t>
+            </w:r>
+            <w:r>
+              <w:rPr>
+                <w:sz w:val="28"/>
+                <w:szCs w:val="28"/>
+              </w:rPr>
+              <w:t>, consider a base class Animal and a derived class Dog. The base class has a virtual function </w:t>
+            </w:r>
+            <w:proofErr w:type="gramStart"/>
+            <w:r>
+              <w:rPr>
+                <w:sz w:val="28"/>
+                <w:szCs w:val="28"/>
+              </w:rPr>
+              <w:t>speak(</w:t>
+            </w:r>
+            <w:proofErr w:type="gramEnd"/>
+            <w:r>
+              <w:rPr>
+                <w:sz w:val="28"/>
+                <w:szCs w:val="28"/>
+              </w:rPr>
+              <w:t xml:space="preserve">) that prints “I am an animal”. The derived class overrides this function and prints “I am a dog”. If we have a pointer of type Animal that points to an object of type Dog, then </w:t>
             </w:r>
             <w:r>
               <w:rPr>
@@ -10450,91 +11053,7 @@
                 <w:szCs w:val="28"/>
               </w:rPr>
               <w:lastRenderedPageBreak/>
-              <w:t>determined at runtime based on the actual type of the object. Virtual functions are declared with the </w:t>
-            </w:r>
-            <w:r>
-              <w:rPr>
-                <w:b/>
-                <w:sz w:val="28"/>
-                <w:szCs w:val="28"/>
-              </w:rPr>
-              <w:t>virtual</w:t>
-            </w:r>
-            <w:r>
-              <w:rPr>
-                <w:sz w:val="28"/>
-                <w:szCs w:val="28"/>
-              </w:rPr>
-              <w:t> keyword in the base class and can be redefined in the derived class without the </w:t>
-            </w:r>
-            <w:r>
-              <w:rPr>
-                <w:b/>
-                <w:sz w:val="28"/>
-                <w:szCs w:val="28"/>
-              </w:rPr>
-              <w:t>virtual</w:t>
-            </w:r>
-            <w:r>
-              <w:rPr>
-                <w:sz w:val="28"/>
-                <w:szCs w:val="28"/>
-              </w:rPr>
-              <w:t> keyword.</w:t>
-            </w:r>
-          </w:p>
-          <w:p>
-            <w:pPr>
-              <w:rPr>
-                <w:sz w:val="28"/>
-                <w:szCs w:val="28"/>
-              </w:rPr>
-            </w:pPr>
-          </w:p>
-          <w:p>
-            <w:pPr>
-              <w:rPr>
-                <w:sz w:val="28"/>
-                <w:szCs w:val="28"/>
-              </w:rPr>
-            </w:pPr>
-            <w:r>
-              <w:rPr>
-                <w:sz w:val="28"/>
-                <w:szCs w:val="28"/>
-              </w:rPr>
-              <w:t xml:space="preserve">For </w:t>
-            </w:r>
-            <w:r>
-              <w:rPr>
-                <w:b/>
-                <w:sz w:val="28"/>
-                <w:szCs w:val="28"/>
-              </w:rPr>
-              <w:t>example</w:t>
-            </w:r>
-            <w:r>
-              <w:rPr>
-                <w:sz w:val="28"/>
-                <w:szCs w:val="28"/>
-              </w:rPr>
-              <w:t>, consider a base class Animal and a derived class Dog. The base class has a virtual function </w:t>
-            </w:r>
-            <w:proofErr w:type="gramStart"/>
-            <w:r>
-              <w:rPr>
-                <w:sz w:val="28"/>
-                <w:szCs w:val="28"/>
-              </w:rPr>
-              <w:t>speak(</w:t>
-            </w:r>
-            <w:proofErr w:type="gramEnd"/>
-            <w:r>
-              <w:rPr>
-                <w:sz w:val="28"/>
-                <w:szCs w:val="28"/>
-              </w:rPr>
-              <w:t>) that prints “I am an animal”. The derived class overrides this function and prints “I am a dog”. If we have a pointer of type Animal that points to an object of type Dog, then calling the </w:t>
+              <w:t>calling the </w:t>
             </w:r>
             <w:proofErr w:type="gramStart"/>
             <w:r>
@@ -10828,7 +11347,6 @@
                 <w:sz w:val="28"/>
                 <w:szCs w:val="28"/>
               </w:rPr>
-              <w:lastRenderedPageBreak/>
               <w:t xml:space="preserve">    }</w:t>
             </w:r>
           </w:p>
@@ -11225,6 +11743,7 @@
                 <w:sz w:val="28"/>
                 <w:szCs w:val="28"/>
               </w:rPr>
+              <w:lastRenderedPageBreak/>
               <w:t xml:space="preserve">    Animal* </w:t>
             </w:r>
             <w:proofErr w:type="spellStart"/>
@@ -11645,15 +12164,7 @@
                 <w:sz w:val="28"/>
                 <w:szCs w:val="28"/>
               </w:rPr>
-              <w:t xml:space="preserve"> and cannot be instantiated. A pure </w:t>
-            </w:r>
-            <w:r>
-              <w:rPr>
-                <w:sz w:val="28"/>
-                <w:szCs w:val="28"/>
-              </w:rPr>
-              <w:lastRenderedPageBreak/>
-              <w:t>virtual function is used to achieve</w:t>
+              <w:t xml:space="preserve"> and cannot be instantiated. A pure virtual function is used to achieve</w:t>
             </w:r>
             <w:r>
               <w:rPr>
@@ -11763,7 +12274,6 @@
                 <w:sz w:val="26"/>
                 <w:szCs w:val="26"/>
               </w:rPr>
-              <w:lastRenderedPageBreak/>
               <w:t>#include &lt;</w:t>
             </w:r>
             <w:proofErr w:type="spellStart"/>
@@ -12072,7 +12582,6 @@
                 <w:sz w:val="26"/>
                 <w:szCs w:val="26"/>
               </w:rPr>
-              <w:lastRenderedPageBreak/>
               <w:t>// Derived class 2</w:t>
             </w:r>
           </w:p>
@@ -12197,14 +12706,7 @@
                 <w:sz w:val="26"/>
                 <w:szCs w:val="26"/>
               </w:rPr>
-              <w:t xml:space="preserve"> &lt;&lt; "</w:t>
-            </w:r>
-            <w:r>
-              <w:rPr>
-                <w:sz w:val="26"/>
-                <w:szCs w:val="26"/>
-              </w:rPr>
-              <w:t>Drawing a rectangle." &lt;&lt;</w:t>
+              <w:t xml:space="preserve"> &lt;&lt; "Drawing a rectangle." &lt;&lt;</w:t>
             </w:r>
             <w:proofErr w:type="spellStart"/>
             <w:r>
@@ -12605,15 +13107,44 @@
                 <w:sz w:val="28"/>
                 <w:szCs w:val="28"/>
               </w:rPr>
+              <w:t>Abstract Method:</w:t>
+            </w:r>
+          </w:p>
+          <w:p>
+            <w:pPr>
+              <w:rPr>
+                <w:sz w:val="28"/>
+                <w:szCs w:val="28"/>
+              </w:rPr>
+            </w:pPr>
+            <w:r>
+              <w:rPr>
+                <w:sz w:val="28"/>
+                <w:szCs w:val="28"/>
+              </w:rPr>
               <w:t>A</w:t>
             </w:r>
             <w:r>
               <w:rPr>
+                <w:sz w:val="28"/>
+                <w:szCs w:val="28"/>
+              </w:rPr>
+              <w:t xml:space="preserve">n abstract method is a method declared in an </w:t>
+            </w:r>
+            <w:r>
+              <w:rPr>
                 <w:b/>
                 <w:sz w:val="28"/>
                 <w:szCs w:val="28"/>
               </w:rPr>
-              <w:t xml:space="preserve">bstract </w:t>
+              <w:t>abstract</w:t>
+            </w:r>
+            <w:r>
+              <w:rPr>
+                <w:sz w:val="28"/>
+                <w:szCs w:val="28"/>
+              </w:rPr>
+              <w:t xml:space="preserve"> </w:t>
             </w:r>
             <w:r>
               <w:rPr>
@@ -12621,67 +13152,6 @@
                 <w:sz w:val="28"/>
                 <w:szCs w:val="28"/>
               </w:rPr>
-              <w:t>M</w:t>
-            </w:r>
-            <w:r>
-              <w:rPr>
-                <w:b/>
-                <w:sz w:val="28"/>
-                <w:szCs w:val="28"/>
-              </w:rPr>
-              <w:t>ethod</w:t>
-            </w:r>
-            <w:r>
-              <w:rPr>
-                <w:b/>
-                <w:sz w:val="28"/>
-                <w:szCs w:val="28"/>
-              </w:rPr>
-              <w:t>:</w:t>
-            </w:r>
-          </w:p>
-          <w:p>
-            <w:pPr>
-              <w:rPr>
-                <w:sz w:val="28"/>
-                <w:szCs w:val="28"/>
-              </w:rPr>
-            </w:pPr>
-            <w:r>
-              <w:rPr>
-                <w:sz w:val="28"/>
-                <w:szCs w:val="28"/>
-              </w:rPr>
-              <w:t>A</w:t>
-            </w:r>
-            <w:r>
-              <w:rPr>
-                <w:sz w:val="28"/>
-                <w:szCs w:val="28"/>
-              </w:rPr>
-              <w:t xml:space="preserve">n abstract method is a method declared in an </w:t>
-            </w:r>
-            <w:r>
-              <w:rPr>
-                <w:b/>
-                <w:sz w:val="28"/>
-                <w:szCs w:val="28"/>
-              </w:rPr>
-              <w:t>abstract</w:t>
-            </w:r>
-            <w:r>
-              <w:rPr>
-                <w:sz w:val="28"/>
-                <w:szCs w:val="28"/>
-              </w:rPr>
-              <w:t xml:space="preserve"> </w:t>
-            </w:r>
-            <w:r>
-              <w:rPr>
-                <w:b/>
-                <w:sz w:val="28"/>
-                <w:szCs w:val="28"/>
-              </w:rPr>
               <w:t>class</w:t>
             </w:r>
             <w:r>
@@ -12712,15 +13182,7 @@
                 <w:sz w:val="28"/>
                 <w:szCs w:val="28"/>
               </w:rPr>
-              <w:t xml:space="preserve">Abstract methods are methods that are declared in an abstract class or an interface, but not defined. They act as placeholders for the subclasses or the implementing classes to provide their own definitions. Abstract methods are used to specify the </w:t>
-            </w:r>
-            <w:r>
-              <w:rPr>
-                <w:sz w:val="28"/>
-                <w:szCs w:val="28"/>
-              </w:rPr>
-              <w:lastRenderedPageBreak/>
-              <w:t>common behavior or contract that the subclasses or the implementing classes must follow.</w:t>
+              <w:t>Abstract methods are methods that are declared in an abstract class or an interface, but not defined. They act as placeholders for the subclasses or the implementing classes to provide their own definitions. Abstract methods are used to specify the common behavior or contract that the subclasses or the implementing classes must follow.</w:t>
             </w:r>
           </w:p>
         </w:tc>
@@ -12740,7 +13202,6 @@
                 <w:sz w:val="28"/>
                 <w:szCs w:val="28"/>
               </w:rPr>
-              <w:lastRenderedPageBreak/>
               <w:t>#include &lt;</w:t>
             </w:r>
             <w:proofErr w:type="spellStart"/>
@@ -13390,7 +13851,6 @@
                 <w:sz w:val="28"/>
                 <w:szCs w:val="28"/>
               </w:rPr>
-              <w:lastRenderedPageBreak/>
               <w:t xml:space="preserve">    </w:t>
             </w:r>
             <w:proofErr w:type="spellStart"/>
@@ -13688,7 +14148,15 @@
                 <w:sz w:val="28"/>
                 <w:szCs w:val="28"/>
               </w:rPr>
-              <w:t xml:space="preserve"> as a </w:t>
+              <w:t xml:space="preserve"> as </w:t>
+            </w:r>
+            <w:r>
+              <w:rPr>
+                <w:sz w:val="28"/>
+                <w:szCs w:val="28"/>
+              </w:rPr>
+              <w:lastRenderedPageBreak/>
+              <w:t xml:space="preserve">a </w:t>
             </w:r>
             <w:r>
               <w:rPr>
@@ -14164,6 +14632,7 @@
                 <w:sz w:val="28"/>
                 <w:szCs w:val="28"/>
               </w:rPr>
+              <w:lastRenderedPageBreak/>
               <w:t>};</w:t>
             </w:r>
           </w:p>
@@ -14710,7 +15179,6 @@
                 <w:sz w:val="28"/>
                 <w:szCs w:val="28"/>
               </w:rPr>
-              <w:lastRenderedPageBreak/>
               <w:t xml:space="preserve">    Circle </w:t>
             </w:r>
             <w:proofErr w:type="gramStart"/>
@@ -15050,6 +15518,7 @@
                 <w:sz w:val="28"/>
                 <w:szCs w:val="28"/>
               </w:rPr>
+              <w:lastRenderedPageBreak/>
               <w:t xml:space="preserve">The main purpose of using namespace in C++ is to </w:t>
             </w:r>
             <w:r>
@@ -15138,6 +15607,7 @@
                 <w:sz w:val="28"/>
                 <w:szCs w:val="28"/>
               </w:rPr>
+              <w:lastRenderedPageBreak/>
               <w:t>Avoiding Name Collisions</w:t>
             </w:r>
           </w:p>
@@ -15306,8 +15776,6 @@
           <w:szCs w:val="28"/>
         </w:rPr>
       </w:pPr>
-      <w:bookmarkStart w:id="0" w:name="_GoBack"/>
-      <w:bookmarkEnd w:id="0"/>
     </w:p>
     <w:p>
       <w:pPr>
@@ -15448,15 +15916,7 @@
                 <w:sz w:val="28"/>
                 <w:szCs w:val="28"/>
               </w:rPr>
-              <w:t xml:space="preserve"> that represents a "whole-part" relationship between classes, where one class (the whole) contains or is composed of one or more objects of another class (the part). Aggregation implies a stronger relationship than a simple association, as it suggests that one class is composed of or owns the other class or classes. </w:t>
-            </w:r>
-            <w:r>
-              <w:rPr>
-                <w:sz w:val="28"/>
-                <w:szCs w:val="28"/>
-              </w:rPr>
-              <w:lastRenderedPageBreak/>
-              <w:t>The objects that are part of the whole class can exist independently, even if they are removed from the whole.</w:t>
+              <w:t xml:space="preserve"> that represents a "whole-part" relationship between classes, where one class (the whole) contains or is composed of one or more objects of another class (the part). Aggregation implies a stronger relationship than a simple association, as it suggests that one class is composed of or owns the other class or classes. The objects that are part of the whole class can exist independently, even if they are removed from the whole.</w:t>
             </w:r>
           </w:p>
           <w:p>
@@ -15502,7 +15962,6 @@
                 <w:sz w:val="28"/>
                 <w:szCs w:val="28"/>
               </w:rPr>
-              <w:lastRenderedPageBreak/>
               <w:t>Composition</w:t>
             </w:r>
             <w:r>
@@ -15949,7 +16408,6 @@
                 <w:sz w:val="28"/>
                 <w:szCs w:val="28"/>
               </w:rPr>
-              <w:lastRenderedPageBreak/>
               <w:t>Encapsulation</w:t>
             </w:r>
           </w:p>
@@ -16037,6 +16495,7 @@
                 <w:sz w:val="28"/>
                 <w:szCs w:val="28"/>
               </w:rPr>
+              <w:lastRenderedPageBreak/>
               <w:t>Inheritance</w:t>
             </w:r>
           </w:p>
@@ -16343,7 +16802,6 @@
                 <w:sz w:val="28"/>
                 <w:szCs w:val="28"/>
               </w:rPr>
-              <w:lastRenderedPageBreak/>
               <w:t>Composition</w:t>
             </w:r>
           </w:p>
@@ -16582,6 +17040,7 @@
                 <w:sz w:val="28"/>
                 <w:szCs w:val="28"/>
               </w:rPr>
+              <w:lastRenderedPageBreak/>
               <w:t>Aggregation</w:t>
             </w:r>
           </w:p>
@@ -16971,7 +17430,7 @@
         <v:path o:extrusionok="f" gradientshapeok="t" o:connecttype="rect"/>
         <o:lock v:ext="edit" aspectratio="t"/>
       </v:shapetype>
-      <v:shape id="_x0000_i1103" type="#_x0000_t75" style="width:11.25pt;height:11.25pt" o:bullet="t">
+      <v:shape id="_x0000_i1041" type="#_x0000_t75" style="width:11.25pt;height:11.25pt" o:bullet="t">
         <v:imagedata r:id="rId1" o:title="msoFD2D"/>
       </v:shape>
     </w:pict>

</xml_diff>

<commit_message>
updated the definition of inheritance, polymorphism and encapsulation
</commit_message>
<xml_diff>
--- a/OOP interview question.docx
+++ b/OOP interview question.docx
@@ -169,7 +169,21 @@
                 <w:sz w:val="28"/>
                 <w:szCs w:val="28"/>
               </w:rPr>
-              <w:t>: A class is a blueprint or template for creating objects. It defines the structure and behavior that objects of that class will have. Classes encapsulate data and methods, providing a blueprint for creating multiple instances (objects) with the same structure and behavior.</w:t>
+              <w:t xml:space="preserve">: </w:t>
+            </w:r>
+            <w:r>
+              <w:rPr>
+                <w:sz w:val="28"/>
+                <w:szCs w:val="28"/>
+              </w:rPr>
+              <w:t>A class is a user-defined data type. It consists of data members and member functions, which can be accessed and used by creating an instance of that class. It represents the set of properties or methods that are common to all objects of one type. A class is like a blueprint for an object</w:t>
+            </w:r>
+            <w:r>
+              <w:rPr>
+                <w:sz w:val="28"/>
+                <w:szCs w:val="28"/>
+              </w:rPr>
+              <w:t>.</w:t>
             </w:r>
           </w:p>
         </w:tc>
@@ -229,7 +243,104 @@
                 <w:sz w:val="28"/>
                 <w:szCs w:val="28"/>
               </w:rPr>
-              <w:t>: Encapsulation is the concept of bundling data (attributes) and the methods (functions) that operate on that data within a single unit, the class. It hides the internal details of how an object works and provides a well-defined interface for interacting with it. This helps in data protection and prevents unauthorized access or modification of an object's internal state.</w:t>
+              <w:t xml:space="preserve">: </w:t>
+            </w:r>
+            <w:r>
+              <w:rPr>
+                <w:sz w:val="28"/>
+                <w:szCs w:val="28"/>
+              </w:rPr>
+              <w:t xml:space="preserve">Encapsulation is the process of combining data and functions into a single unit called </w:t>
+            </w:r>
+            <w:r>
+              <w:rPr>
+                <w:b/>
+                <w:sz w:val="28"/>
+                <w:szCs w:val="28"/>
+              </w:rPr>
+              <w:t>class</w:t>
+            </w:r>
+            <w:r>
+              <w:rPr>
+                <w:sz w:val="28"/>
+                <w:szCs w:val="28"/>
+              </w:rPr>
+              <w:t xml:space="preserve">. In Encapsulation, the data is not accessed </w:t>
+            </w:r>
+            <w:r>
+              <w:rPr>
+                <w:b/>
+                <w:sz w:val="28"/>
+                <w:szCs w:val="28"/>
+              </w:rPr>
+              <w:t>directly</w:t>
+            </w:r>
+            <w:r>
+              <w:rPr>
+                <w:sz w:val="28"/>
+                <w:szCs w:val="28"/>
+              </w:rPr>
+              <w:t xml:space="preserve">; it is accessed </w:t>
+            </w:r>
+            <w:r>
+              <w:rPr>
+                <w:b/>
+                <w:sz w:val="28"/>
+                <w:szCs w:val="28"/>
+              </w:rPr>
+              <w:t>through</w:t>
+            </w:r>
+            <w:r>
+              <w:rPr>
+                <w:sz w:val="28"/>
+                <w:szCs w:val="28"/>
+              </w:rPr>
+              <w:t xml:space="preserve"> the </w:t>
+            </w:r>
+            <w:r>
+              <w:rPr>
+                <w:b/>
+                <w:sz w:val="28"/>
+                <w:szCs w:val="28"/>
+              </w:rPr>
+              <w:t>functions</w:t>
+            </w:r>
+            <w:r>
+              <w:rPr>
+                <w:sz w:val="28"/>
+                <w:szCs w:val="28"/>
+              </w:rPr>
+              <w:t xml:space="preserve"> present inside the class. In simpler words, </w:t>
+            </w:r>
+            <w:r>
+              <w:rPr>
+                <w:b/>
+                <w:sz w:val="28"/>
+                <w:szCs w:val="28"/>
+              </w:rPr>
+              <w:t>attributes</w:t>
+            </w:r>
+            <w:r>
+              <w:rPr>
+                <w:sz w:val="28"/>
+                <w:szCs w:val="28"/>
+              </w:rPr>
+              <w:t xml:space="preserve"> of the class are kept </w:t>
+            </w:r>
+            <w:r>
+              <w:rPr>
+                <w:b/>
+                <w:sz w:val="28"/>
+                <w:szCs w:val="28"/>
+              </w:rPr>
+              <w:t>private</w:t>
+            </w:r>
+            <w:r>
+              <w:rPr>
+                <w:sz w:val="28"/>
+                <w:szCs w:val="28"/>
+              </w:rPr>
+              <w:t xml:space="preserve"> and public getter and setter methods are provided to manipulate these attributes. Thus, encapsulation makes the concept of data hiding possible.</w:t>
             </w:r>
           </w:p>
         </w:tc>
@@ -260,7 +371,105 @@
                 <w:sz w:val="28"/>
                 <w:szCs w:val="28"/>
               </w:rPr>
-              <w:t>: Abstraction is the process of simplifying complex systems by modeling them with a high-level representation that focuses on essential characteristics while hiding unnecessary details.</w:t>
+              <w:t xml:space="preserve">: </w:t>
+            </w:r>
+            <w:r>
+              <w:rPr>
+                <w:sz w:val="28"/>
+                <w:szCs w:val="28"/>
+              </w:rPr>
+              <w:t xml:space="preserve">Data abstraction refers to </w:t>
+            </w:r>
+            <w:r>
+              <w:rPr>
+                <w:b/>
+                <w:sz w:val="28"/>
+                <w:szCs w:val="28"/>
+              </w:rPr>
+              <w:t>providing</w:t>
+            </w:r>
+            <w:r>
+              <w:rPr>
+                <w:sz w:val="28"/>
+                <w:szCs w:val="28"/>
+              </w:rPr>
+              <w:t xml:space="preserve"> only </w:t>
+            </w:r>
+            <w:r>
+              <w:rPr>
+                <w:b/>
+                <w:sz w:val="28"/>
+                <w:szCs w:val="28"/>
+              </w:rPr>
+              <w:t>essential information</w:t>
+            </w:r>
+            <w:r>
+              <w:rPr>
+                <w:sz w:val="28"/>
+                <w:szCs w:val="28"/>
+              </w:rPr>
+              <w:t xml:space="preserve"> about the data to the outside world, </w:t>
+            </w:r>
+            <w:r>
+              <w:rPr>
+                <w:b/>
+                <w:sz w:val="28"/>
+                <w:szCs w:val="28"/>
+              </w:rPr>
+              <w:t>hiding</w:t>
+            </w:r>
+            <w:r>
+              <w:rPr>
+                <w:sz w:val="28"/>
+                <w:szCs w:val="28"/>
+              </w:rPr>
+              <w:t xml:space="preserve"> the </w:t>
+            </w:r>
+            <w:r>
+              <w:rPr>
+                <w:b/>
+                <w:sz w:val="28"/>
+                <w:szCs w:val="28"/>
+              </w:rPr>
+              <w:t>background</w:t>
+            </w:r>
+            <w:r>
+              <w:rPr>
+                <w:sz w:val="28"/>
+                <w:szCs w:val="28"/>
+              </w:rPr>
+              <w:t xml:space="preserve"> details or </w:t>
+            </w:r>
+            <w:r>
+              <w:rPr>
+                <w:b/>
+                <w:sz w:val="28"/>
+                <w:szCs w:val="28"/>
+              </w:rPr>
+              <w:t>implementation</w:t>
+            </w:r>
+            <w:r>
+              <w:rPr>
+                <w:sz w:val="28"/>
+                <w:szCs w:val="28"/>
+              </w:rPr>
+              <w:t xml:space="preserve">. Consider a real-life example of a man driving a car. The man only knows that pressing the accelerators will increase the speed of the car or applying brakes will stop the car, but he does not know about how on pressing the accelerator the speed is increasing, he does not know about the inner mechanism of the car or the implementation of the accelerator, brakes, </w:t>
+            </w:r>
+            <w:proofErr w:type="spellStart"/>
+            <w:r>
+              <w:rPr>
+                <w:sz w:val="28"/>
+                <w:szCs w:val="28"/>
+              </w:rPr>
+              <w:t>etc</w:t>
+            </w:r>
+            <w:proofErr w:type="spellEnd"/>
+            <w:r>
+              <w:rPr>
+                <w:sz w:val="28"/>
+                <w:szCs w:val="28"/>
+              </w:rPr>
+              <w:t xml:space="preserve"> in the car.</w:t>
             </w:r>
           </w:p>
         </w:tc>
@@ -295,13 +504,6 @@
                 <w:sz w:val="28"/>
                 <w:szCs w:val="28"/>
               </w:rPr>
-              <w:t xml:space="preserve"> Polymorphism</w:t>
-            </w:r>
-            <w:r>
-              <w:rPr>
-                <w:sz w:val="28"/>
-                <w:szCs w:val="28"/>
-              </w:rPr>
               <w:t xml:space="preserve"> </w:t>
             </w:r>
             <w:r>
@@ -309,348 +511,65 @@
                 <w:sz w:val="28"/>
                 <w:szCs w:val="28"/>
               </w:rPr>
-              <w:t>is</w:t>
-            </w:r>
-            <w:r>
-              <w:rPr>
-                <w:sz w:val="28"/>
-                <w:szCs w:val="28"/>
-              </w:rPr>
-              <w:t xml:space="preserve"> </w:t>
-            </w:r>
-            <w:r>
-              <w:rPr>
-                <w:sz w:val="28"/>
-                <w:szCs w:val="28"/>
-              </w:rPr>
-              <w:t>nothing</w:t>
-            </w:r>
-            <w:r>
-              <w:rPr>
-                <w:sz w:val="28"/>
-                <w:szCs w:val="28"/>
-              </w:rPr>
-              <w:t xml:space="preserve"> </w:t>
-            </w:r>
-            <w:r>
-              <w:rPr>
-                <w:sz w:val="28"/>
-                <w:szCs w:val="28"/>
-              </w:rPr>
-              <w:t>but</w:t>
-            </w:r>
-            <w:r>
-              <w:rPr>
-                <w:sz w:val="28"/>
-                <w:szCs w:val="28"/>
-              </w:rPr>
-              <w:t xml:space="preserve"> </w:t>
-            </w:r>
-            <w:r>
-              <w:rPr>
-                <w:sz w:val="28"/>
-                <w:szCs w:val="28"/>
-              </w:rPr>
-              <w:t>assigning</w:t>
-            </w:r>
-            <w:r>
-              <w:rPr>
-                <w:sz w:val="28"/>
-                <w:szCs w:val="28"/>
-              </w:rPr>
-              <w:t xml:space="preserve"> </w:t>
-            </w:r>
-            <w:r>
-              <w:rPr>
-                <w:sz w:val="28"/>
-                <w:szCs w:val="28"/>
-              </w:rPr>
-              <w:t>behavior</w:t>
-            </w:r>
-            <w:r>
-              <w:rPr>
-                <w:sz w:val="28"/>
-                <w:szCs w:val="28"/>
-              </w:rPr>
-              <w:t xml:space="preserve"> </w:t>
-            </w:r>
-            <w:r>
-              <w:rPr>
-                <w:sz w:val="28"/>
-                <w:szCs w:val="28"/>
-              </w:rPr>
-              <w:t>or</w:t>
-            </w:r>
-            <w:r>
-              <w:rPr>
-                <w:sz w:val="28"/>
-                <w:szCs w:val="28"/>
-              </w:rPr>
-              <w:t xml:space="preserve"> </w:t>
-            </w:r>
-            <w:r>
-              <w:rPr>
-                <w:sz w:val="28"/>
-                <w:szCs w:val="28"/>
-              </w:rPr>
-              <w:t>value</w:t>
-            </w:r>
-            <w:r>
-              <w:rPr>
-                <w:sz w:val="28"/>
-                <w:szCs w:val="28"/>
-              </w:rPr>
-              <w:t xml:space="preserve"> </w:t>
-            </w:r>
-            <w:r>
-              <w:rPr>
-                <w:sz w:val="28"/>
-                <w:szCs w:val="28"/>
-              </w:rPr>
-              <w:t>in</w:t>
-            </w:r>
-            <w:r>
-              <w:rPr>
-                <w:sz w:val="28"/>
-                <w:szCs w:val="28"/>
-              </w:rPr>
-              <w:t xml:space="preserve"> </w:t>
-            </w:r>
-            <w:r>
-              <w:rPr>
-                <w:sz w:val="28"/>
-                <w:szCs w:val="28"/>
-              </w:rPr>
-              <w:t>a</w:t>
-            </w:r>
-            <w:r>
-              <w:rPr>
-                <w:sz w:val="28"/>
-                <w:szCs w:val="28"/>
-              </w:rPr>
-              <w:t xml:space="preserve"> </w:t>
-            </w:r>
-            <w:r>
-              <w:rPr>
-                <w:sz w:val="28"/>
-                <w:szCs w:val="28"/>
-              </w:rPr>
-              <w:t>subclass</w:t>
-            </w:r>
-            <w:r>
-              <w:rPr>
-                <w:sz w:val="28"/>
-                <w:szCs w:val="28"/>
-              </w:rPr>
-              <w:t xml:space="preserve"> </w:t>
-            </w:r>
-            <w:r>
-              <w:rPr>
-                <w:sz w:val="28"/>
-                <w:szCs w:val="28"/>
-              </w:rPr>
-              <w:t>to something</w:t>
-            </w:r>
-            <w:r>
-              <w:rPr>
-                <w:sz w:val="28"/>
-                <w:szCs w:val="28"/>
-              </w:rPr>
-              <w:t xml:space="preserve"> </w:t>
-            </w:r>
-            <w:r>
-              <w:rPr>
-                <w:sz w:val="28"/>
-                <w:szCs w:val="28"/>
-              </w:rPr>
-              <w:t>that</w:t>
-            </w:r>
-            <w:r>
-              <w:rPr>
-                <w:sz w:val="28"/>
-                <w:szCs w:val="28"/>
-              </w:rPr>
-              <w:t xml:space="preserve"> </w:t>
-            </w:r>
-            <w:r>
-              <w:rPr>
-                <w:sz w:val="28"/>
-                <w:szCs w:val="28"/>
-              </w:rPr>
-              <w:t>was</w:t>
-            </w:r>
-            <w:r>
-              <w:rPr>
-                <w:sz w:val="28"/>
-                <w:szCs w:val="28"/>
-              </w:rPr>
-              <w:t xml:space="preserve"> </w:t>
-            </w:r>
-            <w:r>
-              <w:rPr>
-                <w:sz w:val="28"/>
-                <w:szCs w:val="28"/>
-              </w:rPr>
-              <w:t>already</w:t>
-            </w:r>
-            <w:r>
-              <w:rPr>
-                <w:sz w:val="28"/>
-                <w:szCs w:val="28"/>
-              </w:rPr>
-              <w:t xml:space="preserve"> </w:t>
-            </w:r>
-            <w:r>
-              <w:rPr>
-                <w:sz w:val="28"/>
-                <w:szCs w:val="28"/>
-              </w:rPr>
-              <w:t>declared</w:t>
-            </w:r>
-            <w:r>
-              <w:rPr>
-                <w:sz w:val="28"/>
-                <w:szCs w:val="28"/>
-              </w:rPr>
-              <w:t xml:space="preserve"> </w:t>
-            </w:r>
-            <w:r>
-              <w:rPr>
-                <w:sz w:val="28"/>
-                <w:szCs w:val="28"/>
-              </w:rPr>
-              <w:t>in</w:t>
-            </w:r>
-            <w:r>
-              <w:rPr>
-                <w:sz w:val="28"/>
-                <w:szCs w:val="28"/>
-              </w:rPr>
-              <w:t xml:space="preserve"> </w:t>
-            </w:r>
-            <w:r>
-              <w:rPr>
-                <w:sz w:val="28"/>
-                <w:szCs w:val="28"/>
-              </w:rPr>
-              <w:t>the</w:t>
-            </w:r>
-            <w:r>
-              <w:rPr>
-                <w:sz w:val="28"/>
-                <w:szCs w:val="28"/>
-              </w:rPr>
-              <w:t xml:space="preserve"> </w:t>
-            </w:r>
-            <w:r>
-              <w:rPr>
-                <w:sz w:val="28"/>
-                <w:szCs w:val="28"/>
-              </w:rPr>
-              <w:t>main</w:t>
-            </w:r>
-            <w:r>
-              <w:rPr>
-                <w:sz w:val="28"/>
-                <w:szCs w:val="28"/>
-              </w:rPr>
-              <w:t xml:space="preserve"> </w:t>
-            </w:r>
-            <w:r>
-              <w:rPr>
-                <w:sz w:val="28"/>
-                <w:szCs w:val="28"/>
-              </w:rPr>
-              <w:t>class.</w:t>
-            </w:r>
-            <w:r>
-              <w:rPr>
-                <w:sz w:val="28"/>
-                <w:szCs w:val="28"/>
-              </w:rPr>
-              <w:t xml:space="preserve"> </w:t>
-            </w:r>
-            <w:r>
-              <w:rPr>
-                <w:sz w:val="28"/>
-                <w:szCs w:val="28"/>
-              </w:rPr>
-              <w:t>Simply,</w:t>
-            </w:r>
-            <w:r>
-              <w:rPr>
-                <w:sz w:val="28"/>
-                <w:szCs w:val="28"/>
-              </w:rPr>
-              <w:t xml:space="preserve"> </w:t>
-            </w:r>
-            <w:r>
-              <w:rPr>
-                <w:sz w:val="28"/>
-                <w:szCs w:val="28"/>
-              </w:rPr>
-              <w:t>polymorphism takes</w:t>
-            </w:r>
-            <w:r>
-              <w:rPr>
-                <w:sz w:val="28"/>
-                <w:szCs w:val="28"/>
-              </w:rPr>
-              <w:t xml:space="preserve"> </w:t>
-            </w:r>
-            <w:r>
-              <w:rPr>
-                <w:sz w:val="28"/>
-                <w:szCs w:val="28"/>
-              </w:rPr>
-              <w:t>more</w:t>
-            </w:r>
-            <w:r>
-              <w:rPr>
-                <w:sz w:val="28"/>
-                <w:szCs w:val="28"/>
-              </w:rPr>
-              <w:t xml:space="preserve"> </w:t>
-            </w:r>
-            <w:r>
-              <w:rPr>
-                <w:sz w:val="28"/>
-                <w:szCs w:val="28"/>
-              </w:rPr>
-              <w:t>than</w:t>
-            </w:r>
-            <w:r>
-              <w:rPr>
-                <w:sz w:val="28"/>
-                <w:szCs w:val="28"/>
-              </w:rPr>
-              <w:t xml:space="preserve"> </w:t>
-            </w:r>
-            <w:r>
-              <w:rPr>
-                <w:sz w:val="28"/>
-                <w:szCs w:val="28"/>
-              </w:rPr>
-              <w:t>one</w:t>
-            </w:r>
-            <w:r>
-              <w:rPr>
-                <w:sz w:val="28"/>
-                <w:szCs w:val="28"/>
-              </w:rPr>
-              <w:t xml:space="preserve"> </w:t>
-            </w:r>
-            <w:r>
-              <w:rPr>
-                <w:sz w:val="28"/>
-                <w:szCs w:val="28"/>
-              </w:rPr>
-              <w:t>form</w:t>
+              <w:t xml:space="preserve">The word polymorphism means having </w:t>
+            </w:r>
+            <w:r>
+              <w:rPr>
+                <w:b/>
+                <w:sz w:val="28"/>
+                <w:szCs w:val="28"/>
+              </w:rPr>
+              <w:t>many forms</w:t>
+            </w:r>
+            <w:r>
+              <w:rPr>
+                <w:sz w:val="28"/>
+                <w:szCs w:val="28"/>
+              </w:rPr>
+              <w:t xml:space="preserve">. In simple words, we can define polymorphism as the ability of a message to be displayed in more than one form. For example, </w:t>
+            </w:r>
+            <w:proofErr w:type="gramStart"/>
+            <w:r>
+              <w:rPr>
+                <w:sz w:val="28"/>
+                <w:szCs w:val="28"/>
+              </w:rPr>
+              <w:t>A</w:t>
+            </w:r>
+            <w:proofErr w:type="gramEnd"/>
+            <w:r>
+              <w:rPr>
+                <w:sz w:val="28"/>
+                <w:szCs w:val="28"/>
+              </w:rPr>
+              <w:t xml:space="preserve"> person at the same time can have different characteristics. Like a man at the same time is a father, a husband, an </w:t>
+            </w:r>
+            <w:r>
+              <w:rPr>
+                <w:sz w:val="28"/>
+                <w:szCs w:val="28"/>
+              </w:rPr>
+              <w:t>employee. So the same person po</w:t>
+            </w:r>
+            <w:r>
+              <w:rPr>
+                <w:sz w:val="28"/>
+                <w:szCs w:val="28"/>
+              </w:rPr>
+              <w:t>ses different behavior in different situations. This is called polymorphism.</w:t>
             </w:r>
           </w:p>
         </w:tc>
       </w:tr>
     </w:tbl>
+    <w:p>
+      <w:pPr>
+        <w:rPr>
+          <w:sz w:val="28"/>
+          <w:szCs w:val="28"/>
+        </w:rPr>
+      </w:pPr>
+    </w:p>
     <w:p>
       <w:pPr>
         <w:rPr>
@@ -695,6 +614,7 @@
                 <w:sz w:val="28"/>
                 <w:szCs w:val="28"/>
               </w:rPr>
+              <w:lastRenderedPageBreak/>
               <w:t>Class</w:t>
             </w:r>
             <w:r>
@@ -1033,7 +953,6 @@
                 <w:sz w:val="28"/>
                 <w:szCs w:val="28"/>
               </w:rPr>
-              <w:lastRenderedPageBreak/>
               <w:t>Object</w:t>
             </w:r>
             <w:r>
@@ -1235,15 +1154,103 @@
       </w:pPr>
       <w:r>
         <w:rPr>
+          <w:noProof/>
+        </w:rPr>
+        <w:drawing>
+          <wp:anchor distT="0" distB="0" distL="114300" distR="114300" simplePos="0" relativeHeight="251658240" behindDoc="1" locked="0" layoutInCell="1" allowOverlap="1" wp14:anchorId="59B7A57C" wp14:editId="75545B76">
+            <wp:simplePos x="0" y="0"/>
+            <wp:positionH relativeFrom="margin">
+              <wp:posOffset>441960</wp:posOffset>
+            </wp:positionH>
+            <wp:positionV relativeFrom="paragraph">
+              <wp:posOffset>1153795</wp:posOffset>
+            </wp:positionV>
+            <wp:extent cx="6019800" cy="3562350"/>
+            <wp:effectExtent l="0" t="0" r="0" b="0"/>
+            <wp:wrapThrough wrapText="bothSides">
+              <wp:wrapPolygon edited="0">
+                <wp:start x="0" y="0"/>
+                <wp:lineTo x="0" y="21484"/>
+                <wp:lineTo x="21532" y="21484"/>
+                <wp:lineTo x="21532" y="0"/>
+                <wp:lineTo x="0" y="0"/>
+              </wp:wrapPolygon>
+            </wp:wrapThrough>
+            <wp:docPr id="1" name="Picture 1" descr="Lightbox"/>
+            <wp:cNvGraphicFramePr>
+              <a:graphicFrameLocks xmlns:a="http://schemas.openxmlformats.org/drawingml/2006/main" noChangeAspect="1"/>
+            </wp:cNvGraphicFramePr>
+            <a:graphic xmlns:a="http://schemas.openxmlformats.org/drawingml/2006/main">
+              <a:graphicData uri="http://schemas.openxmlformats.org/drawingml/2006/picture">
+                <pic:pic xmlns:pic="http://schemas.openxmlformats.org/drawingml/2006/picture">
+                  <pic:nvPicPr>
+                    <pic:cNvPr id="0" name="Picture 3" descr="Lightbox"/>
+                    <pic:cNvPicPr>
+                      <a:picLocks noChangeAspect="1" noChangeArrowheads="1"/>
+                    </pic:cNvPicPr>
+                  </pic:nvPicPr>
+                  <pic:blipFill>
+                    <a:blip r:embed="rId5">
+                      <a:extLst>
+                        <a:ext uri="{28A0092B-C50C-407E-A947-70E740481C1C}">
+                          <a14:useLocalDpi xmlns:a14="http://schemas.microsoft.com/office/drawing/2010/main" val="0"/>
+                        </a:ext>
+                      </a:extLst>
+                    </a:blip>
+                    <a:srcRect/>
+                    <a:stretch>
+                      <a:fillRect/>
+                    </a:stretch>
+                  </pic:blipFill>
+                  <pic:spPr bwMode="auto">
+                    <a:xfrm>
+                      <a:off x="0" y="0"/>
+                      <a:ext cx="6019800" cy="3562350"/>
+                    </a:xfrm>
+                    <a:prstGeom prst="rect">
+                      <a:avLst/>
+                    </a:prstGeom>
+                    <a:noFill/>
+                    <a:ln>
+                      <a:noFill/>
+                    </a:ln>
+                  </pic:spPr>
+                </pic:pic>
+              </a:graphicData>
+            </a:graphic>
+            <wp14:sizeRelV relativeFrom="margin">
+              <wp14:pctHeight>0</wp14:pctHeight>
+            </wp14:sizeRelV>
+          </wp:anchor>
+        </w:drawing>
+      </w:r>
+      <w:r>
+        <w:rPr>
           <w:sz w:val="28"/>
           <w:szCs w:val="28"/>
         </w:rPr>
-        <w:t>Inheritance is one of the fundamental concepts of Object-Oriented Programming (OOP) that allows you to create a new class (derived or subclass) based on an existing class (base or superclass). Inheritance establishes an "is-a" relationship between the new class and the existing class, where the derived class inherits the attributes and behaviors of the base class and can also add its own attributes and behaviors.</w:t>
+        <w:t xml:space="preserve">Inheritance is one of the fundamental concepts of Object-Oriented Programming (OOP) that allows you to create a new class (derived or subclass) based on an existing class (base or superclass). Inheritance establishes an "is-a" relationship between the new </w:t>
+      </w:r>
+      <w:r>
+        <w:rPr>
+          <w:sz w:val="28"/>
+          <w:szCs w:val="28"/>
+        </w:rPr>
+        <w:lastRenderedPageBreak/>
+        <w:t>class and the existing class, where the derived class inherits the attributes and behaviors of the base class and can also add its own attributes and behaviors.</w:t>
       </w:r>
     </w:p>
     <w:p>
       <w:pPr>
         <w:pStyle w:val="ListParagraph"/>
+        <w:rPr>
+          <w:sz w:val="28"/>
+          <w:szCs w:val="28"/>
+        </w:rPr>
+      </w:pPr>
+    </w:p>
+    <w:p>
+      <w:pPr>
         <w:rPr>
           <w:sz w:val="28"/>
           <w:szCs w:val="28"/>
@@ -1637,7 +1644,6 @@
                 <w:sz w:val="28"/>
                 <w:szCs w:val="28"/>
               </w:rPr>
-              <w:lastRenderedPageBreak/>
               <w:t>Multiple inheritance can lead to issues like the "diamond problem," where ambiguity may arise if two base classes have a common method or attribute.</w:t>
             </w:r>
           </w:p>
@@ -1683,7 +1689,6 @@
                 <w:sz w:val="28"/>
                 <w:szCs w:val="28"/>
               </w:rPr>
-              <w:lastRenderedPageBreak/>
               <w:t>class Base1 {</w:t>
             </w:r>
           </w:p>
@@ -1862,7 +1867,6 @@
                 <w:sz w:val="28"/>
                 <w:szCs w:val="28"/>
               </w:rPr>
-              <w:lastRenderedPageBreak/>
               <w:t>Multilevel Inheritance</w:t>
             </w:r>
             <w:r>
@@ -1909,6 +1913,7 @@
                 <w:sz w:val="28"/>
                 <w:szCs w:val="28"/>
               </w:rPr>
+              <w:lastRenderedPageBreak/>
               <w:t>It forms a chain of inheritance, where each derived class inherits from the one above it.</w:t>
             </w:r>
           </w:p>
@@ -1938,6 +1943,7 @@
                 <w:sz w:val="28"/>
                 <w:szCs w:val="28"/>
               </w:rPr>
+              <w:lastRenderedPageBreak/>
               <w:t>class Grandparent {</w:t>
             </w:r>
           </w:p>
@@ -2044,6 +2050,7 @@
                 <w:sz w:val="28"/>
                 <w:szCs w:val="28"/>
               </w:rPr>
+              <w:lastRenderedPageBreak/>
               <w:t xml:space="preserve">class </w:t>
             </w:r>
             <w:proofErr w:type="gramStart"/>
@@ -2116,6 +2123,7 @@
                 <w:sz w:val="28"/>
                 <w:szCs w:val="28"/>
               </w:rPr>
+              <w:lastRenderedPageBreak/>
               <w:t>Hierarchical Inheritance</w:t>
             </w:r>
             <w:r>
@@ -2613,7 +2621,7 @@
           <w:sz w:val="28"/>
           <w:szCs w:val="28"/>
         </w:rPr>
-        <w:t xml:space="preserve">Encapsulation is the process of combining data and functions into a single unit called </w:t>
+        <w:t xml:space="preserve">Encapsulation is defined as the </w:t>
       </w:r>
       <w:r>
         <w:rPr>
@@ -2621,14 +2629,14 @@
           <w:sz w:val="28"/>
           <w:szCs w:val="28"/>
         </w:rPr>
-        <w:t>class</w:t>
+        <w:t>wrapping up</w:t>
       </w:r>
       <w:r>
         <w:rPr>
           <w:sz w:val="28"/>
           <w:szCs w:val="28"/>
         </w:rPr>
-        <w:t xml:space="preserve">. In Encapsulation, the data is not accessed </w:t>
+        <w:t xml:space="preserve"> of data under a </w:t>
       </w:r>
       <w:r>
         <w:rPr>
@@ -2636,14 +2644,14 @@
           <w:sz w:val="28"/>
           <w:szCs w:val="28"/>
         </w:rPr>
-        <w:t>directly</w:t>
+        <w:t>single unit</w:t>
       </w:r>
       <w:r>
         <w:rPr>
           <w:sz w:val="28"/>
           <w:szCs w:val="28"/>
         </w:rPr>
-        <w:t xml:space="preserve">; it is accessed </w:t>
+        <w:t xml:space="preserve">. It is the mechanism that </w:t>
       </w:r>
       <w:r>
         <w:rPr>
@@ -2651,14 +2659,14 @@
           <w:sz w:val="28"/>
           <w:szCs w:val="28"/>
         </w:rPr>
-        <w:t>through</w:t>
+        <w:t>binds</w:t>
       </w:r>
       <w:r>
         <w:rPr>
           <w:sz w:val="28"/>
           <w:szCs w:val="28"/>
         </w:rPr>
-        <w:t xml:space="preserve"> the </w:t>
+        <w:t xml:space="preserve"> together </w:t>
       </w:r>
       <w:r>
         <w:rPr>
@@ -2666,14 +2674,14 @@
           <w:sz w:val="28"/>
           <w:szCs w:val="28"/>
         </w:rPr>
-        <w:t>functions</w:t>
+        <w:t>code</w:t>
       </w:r>
       <w:r>
         <w:rPr>
           <w:sz w:val="28"/>
           <w:szCs w:val="28"/>
         </w:rPr>
-        <w:t xml:space="preserve"> present inside the class. In simpler words, </w:t>
+        <w:t xml:space="preserve"> and the </w:t>
       </w:r>
       <w:r>
         <w:rPr>
@@ -2681,29 +2689,30 @@
           <w:sz w:val="28"/>
           <w:szCs w:val="28"/>
         </w:rPr>
-        <w:t>attributes</w:t>
+        <w:t>data</w:t>
       </w:r>
       <w:r>
         <w:rPr>
           <w:sz w:val="28"/>
           <w:szCs w:val="28"/>
         </w:rPr>
-        <w:t xml:space="preserve"> of the class are kept </w:t>
+        <w:t xml:space="preserve"> it manipulates. In Encapsulation, the variables or data of a class are hidden from any other class and can be accessed only through any member function of their class in which they are declared. As in encapsulation, the data in a class is hidden from other classes, so it is also known as </w:t>
       </w:r>
       <w:r>
         <w:rPr>
           <w:b/>
+          <w:bCs/>
           <w:sz w:val="28"/>
           <w:szCs w:val="28"/>
         </w:rPr>
-        <w:t>private</w:t>
+        <w:t>data-hiding</w:t>
       </w:r>
       <w:r>
         <w:rPr>
           <w:sz w:val="28"/>
           <w:szCs w:val="28"/>
         </w:rPr>
-        <w:t xml:space="preserve"> and public getter and setter methods are provided to manipulate these attributes. Thus, encapsulation makes the concept of data hiding possible.</w:t>
+        <w:t>.</w:t>
       </w:r>
     </w:p>
     <w:p>
@@ -2714,6 +2723,13 @@
           <w:szCs w:val="28"/>
         </w:rPr>
       </w:pPr>
+      <w:r>
+        <w:rPr>
+          <w:sz w:val="28"/>
+          <w:szCs w:val="28"/>
+        </w:rPr>
+        <w:t>Consider a real-life example of encapsulation, in a company, there are different sections like the accounts section, finance section, sales section, etc. The finance section handles all the financial transactions and keeps records of all the data related to finance. Similarly, the sales section handles all the sales-related activities and keeps records of all the sales. Now there may arise a situation when for some reason an official from the finance section needs all the data about sales in a particular month. In this case, he is not allowed to directly access the data of the sales section. He will first have to contact some other officer in the sales section and then request him to give the particular data. This is what encapsulation is. Here the data of the sales section and the employees that can manipulate them are wrapped under a single name “sales section”.</w:t>
+      </w:r>
     </w:p>
     <w:p>
       <w:pPr>
@@ -2723,11 +2739,21 @@
           <w:szCs w:val="28"/>
         </w:rPr>
       </w:pPr>
+    </w:p>
+    <w:p>
+      <w:pPr>
+        <w:pStyle w:val="ListParagraph"/>
+        <w:rPr>
+          <w:sz w:val="28"/>
+          <w:szCs w:val="28"/>
+        </w:rPr>
+      </w:pPr>
       <w:r>
         <w:rPr>
           <w:sz w:val="28"/>
           <w:szCs w:val="28"/>
         </w:rPr>
+        <w:lastRenderedPageBreak/>
         <w:t xml:space="preserve">Encapsulation can also be defined in two different ways: </w:t>
       </w:r>
     </w:p>
@@ -3882,6 +3908,7 @@
           <w:sz w:val="28"/>
           <w:szCs w:val="28"/>
         </w:rPr>
+        <w:lastRenderedPageBreak/>
         <w:t>Abstraction</w:t>
       </w:r>
     </w:p>
@@ -3909,7 +3936,7 @@
           <w:szCs w:val="28"/>
         </w:rPr>
       </w:pPr>
-      <w:hyperlink r:id="rId5" w:tgtFrame="_blank" w:history="1">
+      <w:hyperlink r:id="rId6" w:tgtFrame="_blank" w:history="1">
         <w:r>
           <w:rPr>
             <w:rStyle w:val="Hyperlink"/>
@@ -3939,7 +3966,7 @@
         </w:rPr>
         <w:t>. </w:t>
       </w:r>
-      <w:hyperlink r:id="rId6" w:tgtFrame="_blank" w:history="1">
+      <w:hyperlink r:id="rId7" w:tgtFrame="_blank" w:history="1">
         <w:r>
           <w:rPr>
             <w:rStyle w:val="Hyperlink"/>
@@ -3986,7 +4013,7 @@
           <w:t xml:space="preserve"> rather than the implementation</w:t>
         </w:r>
       </w:hyperlink>
-      <w:hyperlink r:id="rId7" w:tgtFrame="_blank" w:history="1">
+      <w:hyperlink r:id="rId8" w:tgtFrame="_blank" w:history="1">
         <w:r>
           <w:rPr>
             <w:rStyle w:val="Hyperlink"/>
@@ -4000,7 +4027,7 @@
           <w:t>1</w:t>
         </w:r>
       </w:hyperlink>
-      <w:hyperlink r:id="rId8" w:tgtFrame="_blank" w:history="1">
+      <w:hyperlink r:id="rId9" w:tgtFrame="_blank" w:history="1">
         <w:r>
           <w:rPr>
             <w:rStyle w:val="Hyperlink"/>
@@ -4510,7 +4537,6 @@
                 <w:sz w:val="28"/>
                 <w:szCs w:val="28"/>
               </w:rPr>
-              <w:lastRenderedPageBreak/>
               <w:t>Abstract Base Class</w:t>
             </w:r>
             <w:r>
@@ -4537,6 +4563,7 @@
                 <w:sz w:val="28"/>
                 <w:szCs w:val="28"/>
               </w:rPr>
+              <w:lastRenderedPageBreak/>
               <w:t>An abstract base class is similar to a pure abstract class but may contain a mix of pure virtual functions and regular member functions with implementations.</w:t>
             </w:r>
           </w:p>
@@ -4576,6 +4603,7 @@
                 <w:sz w:val="28"/>
                 <w:szCs w:val="28"/>
               </w:rPr>
+              <w:lastRenderedPageBreak/>
               <w:t>class Animal {</w:t>
             </w:r>
           </w:p>
@@ -4591,6 +4619,7 @@
                 <w:sz w:val="28"/>
                 <w:szCs w:val="28"/>
               </w:rPr>
+              <w:lastRenderedPageBreak/>
               <w:t>public:</w:t>
             </w:r>
           </w:p>
@@ -4776,6 +4805,7 @@
                 <w:sz w:val="28"/>
                 <w:szCs w:val="28"/>
               </w:rPr>
+              <w:lastRenderedPageBreak/>
               <w:t>Class Abstraction</w:t>
             </w:r>
             <w:r>
@@ -5090,6 +5120,70 @@
         </w:rPr>
         <w:t>Polymorphism is the ability to present the same interface for differing underlying forms (data types). With polymorphism, each of these classes will have different underlying data. A point shape needs only two coordinates (assuming it's in a two-dimensional space of course). A circle needs a center and radius. A square or rectangle needs two coordinates for the top left and bottom right corners and (possibly) a rotation. An irregular polygon needs a series of lines. Precisely, Poly means ‘many’ and morphism means ‘forms’.</w:t>
       </w:r>
+    </w:p>
+    <w:p>
+      <w:pPr>
+        <w:ind w:firstLine="720"/>
+        <w:rPr>
+          <w:sz w:val="28"/>
+          <w:szCs w:val="28"/>
+        </w:rPr>
+      </w:pPr>
+      <w:bookmarkStart w:id="0" w:name="_GoBack"/>
+      <w:r>
+        <w:rPr>
+          <w:noProof/>
+        </w:rPr>
+        <w:drawing>
+          <wp:inline distT="0" distB="0" distL="0" distR="0" wp14:anchorId="1AD6FC39" wp14:editId="4496E8AE">
+            <wp:extent cx="6019800" cy="3267075"/>
+            <wp:effectExtent l="0" t="0" r="0" b="9525"/>
+            <wp:docPr id="2" name="Picture 2" descr="Lightbox"/>
+            <wp:cNvGraphicFramePr>
+              <a:graphicFrameLocks xmlns:a="http://schemas.openxmlformats.org/drawingml/2006/main" noChangeAspect="1"/>
+            </wp:cNvGraphicFramePr>
+            <a:graphic xmlns:a="http://schemas.openxmlformats.org/drawingml/2006/main">
+              <a:graphicData uri="http://schemas.openxmlformats.org/drawingml/2006/picture">
+                <pic:pic xmlns:pic="http://schemas.openxmlformats.org/drawingml/2006/picture">
+                  <pic:nvPicPr>
+                    <pic:cNvPr id="0" name="Picture 5" descr="Lightbox"/>
+                    <pic:cNvPicPr>
+                      <a:picLocks noChangeAspect="1" noChangeArrowheads="1"/>
+                    </pic:cNvPicPr>
+                  </pic:nvPicPr>
+                  <pic:blipFill>
+                    <a:blip r:embed="rId10">
+                      <a:extLst>
+                        <a:ext uri="{28A0092B-C50C-407E-A947-70E740481C1C}">
+                          <a14:useLocalDpi xmlns:a14="http://schemas.microsoft.com/office/drawing/2010/main" val="0"/>
+                        </a:ext>
+                      </a:extLst>
+                    </a:blip>
+                    <a:srcRect/>
+                    <a:stretch>
+                      <a:fillRect/>
+                    </a:stretch>
+                  </pic:blipFill>
+                  <pic:spPr bwMode="auto">
+                    <a:xfrm>
+                      <a:off x="0" y="0"/>
+                      <a:ext cx="6020906" cy="3267675"/>
+                    </a:xfrm>
+                    <a:prstGeom prst="rect">
+                      <a:avLst/>
+                    </a:prstGeom>
+                    <a:noFill/>
+                    <a:ln>
+                      <a:noFill/>
+                    </a:ln>
+                  </pic:spPr>
+                </pic:pic>
+              </a:graphicData>
+            </a:graphic>
+          </wp:inline>
+        </w:drawing>
+      </w:r>
+      <w:bookmarkEnd w:id="0"/>
     </w:p>
     <w:p>
       <w:pPr>
@@ -5228,15 +5322,7 @@
                 <w:sz w:val="28"/>
                 <w:szCs w:val="28"/>
               </w:rPr>
-              <w:t xml:space="preserve">The overridden function in the derived class must have the same </w:t>
-            </w:r>
-            <w:r>
-              <w:rPr>
-                <w:sz w:val="28"/>
-                <w:szCs w:val="28"/>
-              </w:rPr>
-              <w:lastRenderedPageBreak/>
-              <w:t>function signature (name, parameters, and return type) as the virtual function in the base class.</w:t>
+              <w:t>The overridden function in the derived class must have the same function signature (name, parameters, and return type) as the virtual function in the base class.</w:t>
             </w:r>
           </w:p>
           <w:p>
@@ -5301,7 +5387,6 @@
                 <w:sz w:val="28"/>
                 <w:szCs w:val="28"/>
               </w:rPr>
-              <w:lastRenderedPageBreak/>
               <w:t>class Shape {</w:t>
             </w:r>
           </w:p>
@@ -5563,7 +5648,6 @@
                 <w:sz w:val="28"/>
                 <w:szCs w:val="28"/>
               </w:rPr>
-              <w:lastRenderedPageBreak/>
               <w:t xml:space="preserve">    }</w:t>
             </w:r>
           </w:p>
@@ -5605,7 +5689,6 @@
                 <w:sz w:val="28"/>
                 <w:szCs w:val="28"/>
               </w:rPr>
-              <w:lastRenderedPageBreak/>
               <w:t>Function Overloading</w:t>
             </w:r>
             <w:r>
@@ -5990,6 +6073,7 @@
           <w:sz w:val="28"/>
           <w:szCs w:val="28"/>
         </w:rPr>
+        <w:lastRenderedPageBreak/>
         <w:t xml:space="preserve">The return type of the overloaded function. </w:t>
       </w:r>
     </w:p>
@@ -6088,20 +6172,11 @@
           <w:szCs w:val="28"/>
         </w:rPr>
       </w:pPr>
-    </w:p>
-    <w:p>
-      <w:pPr>
-        <w:rPr>
-          <w:sz w:val="28"/>
-          <w:szCs w:val="28"/>
-        </w:rPr>
-      </w:pPr>
       <w:r>
         <w:rPr>
           <w:sz w:val="28"/>
           <w:szCs w:val="28"/>
         </w:rPr>
-        <w:lastRenderedPageBreak/>
         <w:t>Types of Polymorphism in C++:</w:t>
       </w:r>
     </w:p>
@@ -6876,6 +6951,7 @@
           <w:sz w:val="28"/>
           <w:szCs w:val="28"/>
         </w:rPr>
+        <w:lastRenderedPageBreak/>
         <w:t>Constructor is a special method which is invoked automatically at the time of object creation. It is used to initialize the data members of new objects generally. The constructor in C++ has the same name as class or structure.</w:t>
       </w:r>
     </w:p>
@@ -6993,7 +7069,6 @@
                 <w:sz w:val="28"/>
                 <w:szCs w:val="28"/>
               </w:rPr>
-              <w:lastRenderedPageBreak/>
               <w:t>If you don't define any constructors in your class, C++ provides a default constructor automatically.</w:t>
             </w:r>
           </w:p>
@@ -7033,7 +7108,6 @@
                 <w:sz w:val="28"/>
                 <w:szCs w:val="28"/>
               </w:rPr>
-              <w:lastRenderedPageBreak/>
               <w:t xml:space="preserve">class </w:t>
             </w:r>
             <w:proofErr w:type="spellStart"/>
@@ -7174,7 +7248,6 @@
                 <w:sz w:val="28"/>
                 <w:szCs w:val="28"/>
               </w:rPr>
-              <w:lastRenderedPageBreak/>
               <w:t>Parameterized Constructor</w:t>
             </w:r>
             <w:r>
@@ -7964,6 +8037,7 @@
                 <w:sz w:val="28"/>
                 <w:szCs w:val="28"/>
               </w:rPr>
+              <w:lastRenderedPageBreak/>
               <w:t>constructor overloading</w:t>
             </w:r>
             <w:r>
@@ -8189,7 +8263,6 @@
                 <w:sz w:val="28"/>
                 <w:szCs w:val="28"/>
               </w:rPr>
-              <w:lastRenderedPageBreak/>
               <w:t>Function Overloading</w:t>
             </w:r>
             <w:r>
@@ -8410,7 +8483,6 @@
               </w:rPr>
               <w:t xml:space="preserve"> type, and </w:t>
             </w:r>
-            <w:bookmarkStart w:id="0" w:name="_GoBack"/>
             <w:r>
               <w:rPr>
                 <w:b/>
@@ -8424,15 +8496,7 @@
                 <w:sz w:val="28"/>
                 <w:szCs w:val="28"/>
               </w:rPr>
-              <w:t xml:space="preserve"> </w:t>
-            </w:r>
-            <w:bookmarkEnd w:id="0"/>
-            <w:r>
-              <w:rPr>
-                <w:sz w:val="28"/>
-                <w:szCs w:val="28"/>
-              </w:rPr>
-              <w:t>as the function in the base class. This allows you to provide a specialized implementation for a function in a subclass while maintaining a consistent interface.</w:t>
+              <w:t xml:space="preserve"> as the function in the base class. This allows you to provide a specialized implementation for a function in a subclass while maintaining a consistent interface.</w:t>
             </w:r>
           </w:p>
         </w:tc>
@@ -8780,6 +8844,7 @@
           <w:sz w:val="28"/>
           <w:szCs w:val="28"/>
         </w:rPr>
+        <w:lastRenderedPageBreak/>
         <w:t>Destructors are typically used to release any resources acquired by the object during its lifetime, such as freeing dynamically allocated memory, closing files, releasing network connections, or cleaning up any other resources used by the object.</w:t>
       </w:r>
     </w:p>
@@ -8873,7 +8938,6 @@
                 <w:sz w:val="28"/>
                 <w:szCs w:val="28"/>
               </w:rPr>
-              <w:lastRenderedPageBreak/>
               <w:t>T</w:t>
             </w:r>
             <w:r>
@@ -9705,6 +9769,7 @@
                 <w:sz w:val="28"/>
                 <w:szCs w:val="28"/>
               </w:rPr>
+              <w:lastRenderedPageBreak/>
               <w:t xml:space="preserve">    </w:t>
             </w:r>
             <w:proofErr w:type="spellStart"/>
@@ -9894,7 +9959,6 @@
                 <w:sz w:val="28"/>
                 <w:szCs w:val="28"/>
               </w:rPr>
-              <w:lastRenderedPageBreak/>
               <w:t>listed in the class definition</w:t>
             </w:r>
             <w:r>
@@ -10060,7 +10124,6 @@
                 <w:sz w:val="28"/>
                 <w:szCs w:val="28"/>
               </w:rPr>
-              <w:lastRenderedPageBreak/>
               <w:t>#include &lt;</w:t>
             </w:r>
             <w:proofErr w:type="spellStart"/>
@@ -10257,7 +10320,6 @@
                 <w:sz w:val="28"/>
                 <w:szCs w:val="28"/>
               </w:rPr>
-              <w:lastRenderedPageBreak/>
               <w:t xml:space="preserve">    </w:t>
             </w:r>
             <w:proofErr w:type="spellStart"/>
@@ -10976,7 +11038,15 @@
                 <w:sz w:val="28"/>
                 <w:szCs w:val="28"/>
               </w:rPr>
-              <w:t> keyword in the base class and can be redefined in the derived class without the </w:t>
+              <w:t xml:space="preserve"> keyword in the base class </w:t>
+            </w:r>
+            <w:r>
+              <w:rPr>
+                <w:sz w:val="28"/>
+                <w:szCs w:val="28"/>
+              </w:rPr>
+              <w:lastRenderedPageBreak/>
+              <w:t>and can be redefined in the derived class without the </w:t>
             </w:r>
             <w:r>
               <w:rPr>
@@ -11045,15 +11115,7 @@
                 <w:sz w:val="28"/>
                 <w:szCs w:val="28"/>
               </w:rPr>
-              <w:t xml:space="preserve">) that prints “I am an animal”. The derived class overrides this function and prints “I am a dog”. If we have a pointer of type Animal that points to an object of type Dog, then </w:t>
-            </w:r>
-            <w:r>
-              <w:rPr>
-                <w:sz w:val="28"/>
-                <w:szCs w:val="28"/>
-              </w:rPr>
-              <w:lastRenderedPageBreak/>
-              <w:t>calling the </w:t>
+              <w:t>) that prints “I am an animal”. The derived class overrides this function and prints “I am a dog”. If we have a pointer of type Animal that points to an object of type Dog, then calling the </w:t>
             </w:r>
             <w:proofErr w:type="gramStart"/>
             <w:r>
@@ -11423,6 +11485,7 @@
                 <w:sz w:val="28"/>
                 <w:szCs w:val="28"/>
               </w:rPr>
+              <w:lastRenderedPageBreak/>
               <w:t xml:space="preserve">    void </w:t>
             </w:r>
             <w:proofErr w:type="spellStart"/>
@@ -11743,7 +11806,6 @@
                 <w:sz w:val="28"/>
                 <w:szCs w:val="28"/>
               </w:rPr>
-              <w:lastRenderedPageBreak/>
               <w:t xml:space="preserve">    Animal* </w:t>
             </w:r>
             <w:proofErr w:type="spellStart"/>
@@ -12201,7 +12263,15 @@
                 <w:sz w:val="28"/>
                 <w:szCs w:val="28"/>
               </w:rPr>
-              <w:t>, which means that different classes can have different behaviors for the same function name.</w:t>
+              <w:t xml:space="preserve">, which means that different classes can </w:t>
+            </w:r>
+            <w:r>
+              <w:rPr>
+                <w:sz w:val="28"/>
+                <w:szCs w:val="28"/>
+              </w:rPr>
+              <w:lastRenderedPageBreak/>
+              <w:t>have different behaviors for the same function name.</w:t>
             </w:r>
           </w:p>
           <w:p>
@@ -12274,6 +12344,7 @@
                 <w:sz w:val="26"/>
                 <w:szCs w:val="26"/>
               </w:rPr>
+              <w:lastRenderedPageBreak/>
               <w:t>#include &lt;</w:t>
             </w:r>
             <w:proofErr w:type="spellStart"/>
@@ -12690,6 +12761,7 @@
                 <w:sz w:val="26"/>
                 <w:szCs w:val="26"/>
               </w:rPr>
+              <w:lastRenderedPageBreak/>
               <w:t xml:space="preserve">        </w:t>
             </w:r>
             <w:proofErr w:type="spellStart"/>
@@ -13991,6 +14063,7 @@
                 <w:sz w:val="28"/>
                 <w:szCs w:val="28"/>
               </w:rPr>
+              <w:lastRenderedPageBreak/>
               <w:t>}</w:t>
             </w:r>
           </w:p>
@@ -14148,175 +14221,176 @@
                 <w:sz w:val="28"/>
                 <w:szCs w:val="28"/>
               </w:rPr>
-              <w:t xml:space="preserve"> as </w:t>
-            </w:r>
-            <w:r>
-              <w:rPr>
+              <w:t xml:space="preserve"> as a </w:t>
+            </w:r>
+            <w:r>
+              <w:rPr>
+                <w:b/>
+                <w:sz w:val="28"/>
+                <w:szCs w:val="28"/>
+              </w:rPr>
+              <w:t>base</w:t>
+            </w:r>
+            <w:r>
+              <w:rPr>
+                <w:sz w:val="28"/>
+                <w:szCs w:val="28"/>
+              </w:rPr>
+              <w:t xml:space="preserve"> for other classes that inherit from it and provide the implementation of its </w:t>
+            </w:r>
+            <w:r>
+              <w:rPr>
+                <w:b/>
+                <w:sz w:val="28"/>
+                <w:szCs w:val="28"/>
+              </w:rPr>
+              <w:t>abstract</w:t>
+            </w:r>
+            <w:r>
+              <w:rPr>
+                <w:sz w:val="28"/>
+                <w:szCs w:val="28"/>
+              </w:rPr>
+              <w:t xml:space="preserve"> </w:t>
+            </w:r>
+            <w:r>
+              <w:rPr>
+                <w:b/>
+                <w:sz w:val="28"/>
+                <w:szCs w:val="28"/>
+              </w:rPr>
+              <w:t>methods</w:t>
+            </w:r>
+            <w:r>
+              <w:rPr>
+                <w:sz w:val="28"/>
+                <w:szCs w:val="28"/>
+              </w:rPr>
+              <w:t xml:space="preserve">. Abstract classes are useful for modelling concepts or </w:t>
+            </w:r>
+            <w:proofErr w:type="spellStart"/>
+            <w:r>
+              <w:rPr>
+                <w:sz w:val="28"/>
+                <w:szCs w:val="28"/>
+              </w:rPr>
+              <w:t>behaviours</w:t>
+            </w:r>
+            <w:proofErr w:type="spellEnd"/>
+            <w:r>
+              <w:rPr>
+                <w:sz w:val="28"/>
+                <w:szCs w:val="28"/>
+              </w:rPr>
+              <w:t xml:space="preserve"> that are common to a group of subclasses, but may vary in details.</w:t>
+            </w:r>
+          </w:p>
+          <w:p>
+            <w:pPr>
+              <w:rPr>
+                <w:sz w:val="28"/>
+                <w:szCs w:val="28"/>
+              </w:rPr>
+            </w:pPr>
+          </w:p>
+          <w:p>
+            <w:pPr>
+              <w:rPr>
+                <w:sz w:val="28"/>
+                <w:szCs w:val="28"/>
+              </w:rPr>
+            </w:pPr>
+            <w:r>
+              <w:rPr>
+                <w:sz w:val="28"/>
+                <w:szCs w:val="28"/>
+              </w:rPr>
+              <w:t xml:space="preserve"> For </w:t>
+            </w:r>
+            <w:r>
+              <w:rPr>
+                <w:b/>
+                <w:sz w:val="28"/>
+                <w:szCs w:val="28"/>
+              </w:rPr>
+              <w:t>example</w:t>
+            </w:r>
+            <w:r>
+              <w:rPr>
+                <w:sz w:val="28"/>
+                <w:szCs w:val="28"/>
+              </w:rPr>
+              <w:t>, you can have an abstract class called Animal that defines some properties and methods that all animals have, such as name, age, eat, sleep, etc. However, you cannot create an object of type Animal, because it is too general and does not specify how each animal eats or sleeps. You can create subclasses of Animal, such as Dog, Cat, Bird, etc., that inherit from the Animal class and provide their own implementation of the abstract methods. This way, you can reuse the code from the Animal class and avoid duplication.</w:t>
+            </w:r>
+          </w:p>
+          <w:p>
+            <w:pPr>
+              <w:rPr>
+                <w:sz w:val="28"/>
+                <w:szCs w:val="28"/>
+              </w:rPr>
+            </w:pPr>
+          </w:p>
+          <w:p>
+            <w:pPr>
+              <w:rPr>
+                <w:sz w:val="28"/>
+                <w:szCs w:val="28"/>
+              </w:rPr>
+            </w:pPr>
+            <w:r>
+              <w:rPr>
+                <w:sz w:val="28"/>
+                <w:szCs w:val="28"/>
+              </w:rPr>
+              <w:t xml:space="preserve">In C++ class is made abstract by declaring at least </w:t>
+            </w:r>
+            <w:r>
+              <w:rPr>
+                <w:b/>
+                <w:sz w:val="28"/>
+                <w:szCs w:val="28"/>
+              </w:rPr>
+              <w:t>one</w:t>
+            </w:r>
+            <w:r>
+              <w:rPr>
+                <w:sz w:val="28"/>
+                <w:szCs w:val="28"/>
+              </w:rPr>
+              <w:t xml:space="preserve"> of its </w:t>
+            </w:r>
+            <w:r>
+              <w:rPr>
+                <w:b/>
+                <w:sz w:val="28"/>
+                <w:szCs w:val="28"/>
+              </w:rPr>
+              <w:t>functions</w:t>
+            </w:r>
+            <w:r>
+              <w:rPr>
+                <w:sz w:val="28"/>
+                <w:szCs w:val="28"/>
+              </w:rPr>
+              <w:t xml:space="preserve"> as a </w:t>
+            </w:r>
+            <w:r>
+              <w:rPr>
+                <w:b/>
+                <w:sz w:val="28"/>
+                <w:szCs w:val="28"/>
+              </w:rPr>
+              <w:t xml:space="preserve">pure virtual </w:t>
+            </w:r>
+            <w:r>
+              <w:rPr>
+                <w:b/>
                 <w:sz w:val="28"/>
                 <w:szCs w:val="28"/>
               </w:rPr>
               <w:lastRenderedPageBreak/>
-              <w:t xml:space="preserve">a </w:t>
-            </w:r>
-            <w:r>
-              <w:rPr>
-                <w:b/>
-                <w:sz w:val="28"/>
-                <w:szCs w:val="28"/>
-              </w:rPr>
-              <w:t>base</w:t>
-            </w:r>
-            <w:r>
-              <w:rPr>
-                <w:sz w:val="28"/>
-                <w:szCs w:val="28"/>
-              </w:rPr>
-              <w:t xml:space="preserve"> for other classes that inherit from it and provide the implementation of its </w:t>
-            </w:r>
-            <w:r>
-              <w:rPr>
-                <w:b/>
-                <w:sz w:val="28"/>
-                <w:szCs w:val="28"/>
-              </w:rPr>
-              <w:t>abstract</w:t>
-            </w:r>
-            <w:r>
-              <w:rPr>
-                <w:sz w:val="28"/>
-                <w:szCs w:val="28"/>
-              </w:rPr>
-              <w:t xml:space="preserve"> </w:t>
-            </w:r>
-            <w:r>
-              <w:rPr>
-                <w:b/>
-                <w:sz w:val="28"/>
-                <w:szCs w:val="28"/>
-              </w:rPr>
-              <w:t>methods</w:t>
-            </w:r>
-            <w:r>
-              <w:rPr>
-                <w:sz w:val="28"/>
-                <w:szCs w:val="28"/>
-              </w:rPr>
-              <w:t xml:space="preserve">. Abstract classes are useful for modelling concepts or </w:t>
-            </w:r>
-            <w:proofErr w:type="spellStart"/>
-            <w:r>
-              <w:rPr>
-                <w:sz w:val="28"/>
-                <w:szCs w:val="28"/>
-              </w:rPr>
-              <w:t>behaviours</w:t>
-            </w:r>
-            <w:proofErr w:type="spellEnd"/>
-            <w:r>
-              <w:rPr>
-                <w:sz w:val="28"/>
-                <w:szCs w:val="28"/>
-              </w:rPr>
-              <w:t xml:space="preserve"> that are common to a group of subclasses, but may vary in details.</w:t>
-            </w:r>
-          </w:p>
-          <w:p>
-            <w:pPr>
-              <w:rPr>
-                <w:sz w:val="28"/>
-                <w:szCs w:val="28"/>
-              </w:rPr>
-            </w:pPr>
-          </w:p>
-          <w:p>
-            <w:pPr>
-              <w:rPr>
-                <w:sz w:val="28"/>
-                <w:szCs w:val="28"/>
-              </w:rPr>
-            </w:pPr>
-            <w:r>
-              <w:rPr>
-                <w:sz w:val="28"/>
-                <w:szCs w:val="28"/>
-              </w:rPr>
-              <w:t xml:space="preserve"> For </w:t>
-            </w:r>
-            <w:r>
-              <w:rPr>
-                <w:b/>
-                <w:sz w:val="28"/>
-                <w:szCs w:val="28"/>
-              </w:rPr>
-              <w:t>example</w:t>
-            </w:r>
-            <w:r>
-              <w:rPr>
-                <w:sz w:val="28"/>
-                <w:szCs w:val="28"/>
-              </w:rPr>
-              <w:t>, you can have an abstract class called Animal that defines some properties and methods that all animals have, such as name, age, eat, sleep, etc. However, you cannot create an object of type Animal, because it is too general and does not specify how each animal eats or sleeps. You can create subclasses of Animal, such as Dog, Cat, Bird, etc., that inherit from the Animal class and provide their own implementation of the abstract methods. This way, you can reuse the code from the Animal class and avoid duplication.</w:t>
-            </w:r>
-          </w:p>
-          <w:p>
-            <w:pPr>
-              <w:rPr>
-                <w:sz w:val="28"/>
-                <w:szCs w:val="28"/>
-              </w:rPr>
-            </w:pPr>
-          </w:p>
-          <w:p>
-            <w:pPr>
-              <w:rPr>
-                <w:sz w:val="28"/>
-                <w:szCs w:val="28"/>
-              </w:rPr>
-            </w:pPr>
-            <w:r>
-              <w:rPr>
-                <w:sz w:val="28"/>
-                <w:szCs w:val="28"/>
-              </w:rPr>
-              <w:t xml:space="preserve">In C++ class is made abstract by declaring at least </w:t>
-            </w:r>
-            <w:r>
-              <w:rPr>
-                <w:b/>
-                <w:sz w:val="28"/>
-                <w:szCs w:val="28"/>
-              </w:rPr>
-              <w:t>one</w:t>
-            </w:r>
-            <w:r>
-              <w:rPr>
-                <w:sz w:val="28"/>
-                <w:szCs w:val="28"/>
-              </w:rPr>
-              <w:t xml:space="preserve"> of its </w:t>
-            </w:r>
-            <w:r>
-              <w:rPr>
-                <w:b/>
-                <w:sz w:val="28"/>
-                <w:szCs w:val="28"/>
-              </w:rPr>
-              <w:t>functions</w:t>
-            </w:r>
-            <w:r>
-              <w:rPr>
-                <w:sz w:val="28"/>
-                <w:szCs w:val="28"/>
-              </w:rPr>
-              <w:t xml:space="preserve"> as a </w:t>
-            </w:r>
-            <w:r>
-              <w:rPr>
-                <w:b/>
-                <w:sz w:val="28"/>
-                <w:szCs w:val="28"/>
-              </w:rPr>
-              <w:t>pure virtual function</w:t>
+              <w:t>function</w:t>
             </w:r>
             <w:r>
               <w:rPr>
@@ -14632,7 +14706,6 @@
                 <w:sz w:val="28"/>
                 <w:szCs w:val="28"/>
               </w:rPr>
-              <w:lastRenderedPageBreak/>
               <w:t>};</w:t>
             </w:r>
           </w:p>
@@ -15256,6 +15329,7 @@
                 <w:sz w:val="28"/>
                 <w:szCs w:val="28"/>
               </w:rPr>
+              <w:lastRenderedPageBreak/>
               <w:t xml:space="preserve">    Shape* </w:t>
             </w:r>
             <w:proofErr w:type="spellStart"/>
@@ -15518,7 +15592,6 @@
                 <w:sz w:val="28"/>
                 <w:szCs w:val="28"/>
               </w:rPr>
-              <w:lastRenderedPageBreak/>
               <w:t xml:space="preserve">The main purpose of using namespace in C++ is to </w:t>
             </w:r>
             <w:r>
@@ -15607,7 +15680,6 @@
                 <w:sz w:val="28"/>
                 <w:szCs w:val="28"/>
               </w:rPr>
-              <w:lastRenderedPageBreak/>
               <w:t>Avoiding Name Collisions</w:t>
             </w:r>
           </w:p>
@@ -15985,6 +16057,7 @@
                 <w:sz w:val="28"/>
                 <w:szCs w:val="28"/>
               </w:rPr>
+              <w:lastRenderedPageBreak/>
               <w:t>C</w:t>
             </w:r>
             <w:r>
@@ -16408,6 +16481,7 @@
                 <w:sz w:val="28"/>
                 <w:szCs w:val="28"/>
               </w:rPr>
+              <w:lastRenderedPageBreak/>
               <w:t>Encapsulation</w:t>
             </w:r>
           </w:p>
@@ -16495,7 +16569,6 @@
                 <w:sz w:val="28"/>
                 <w:szCs w:val="28"/>
               </w:rPr>
-              <w:lastRenderedPageBreak/>
               <w:t>Inheritance</w:t>
             </w:r>
           </w:p>
@@ -16921,6 +16994,7 @@
                 <w:sz w:val="28"/>
                 <w:szCs w:val="28"/>
               </w:rPr>
+              <w:lastRenderedPageBreak/>
               <w:t>Association</w:t>
             </w:r>
           </w:p>
@@ -17040,7 +17114,6 @@
                 <w:sz w:val="28"/>
                 <w:szCs w:val="28"/>
               </w:rPr>
-              <w:lastRenderedPageBreak/>
               <w:t>Aggregation</w:t>
             </w:r>
           </w:p>
@@ -17430,7 +17503,7 @@
         <v:path o:extrusionok="f" gradientshapeok="t" o:connecttype="rect"/>
         <o:lock v:ext="edit" aspectratio="t"/>
       </v:shapetype>
-      <v:shape id="_x0000_i1041" type="#_x0000_t75" style="width:11.25pt;height:11.25pt" o:bullet="t">
+      <v:shape id="_x0000_i1050" type="#_x0000_t75" style="width:11.25pt;height:11.25pt" o:bullet="t">
         <v:imagedata r:id="rId1" o:title="msoFD2D"/>
       </v:shape>
     </w:pict>

</xml_diff>